<commit_message>
* fully read through and commented on a lot of stuff
</commit_message>
<xml_diff>
--- a/Rob Kling_1999-01-xx_What is Social Informatics and Why Does it Matter.docx
+++ b/Rob Kling_1999-01-xx_What is Social Informatics and Why Does it Matter.docx
@@ -5370,18 +5370,7 @@
           <w:szCs w:val="24"/>
           <w:lang w:val="en-US" w:eastAsia="de-DE"/>
         </w:rPr>
-        <w:t>. The technological publication system for each journal functions effectively, and I will indicate how the differences rest on their design as socio-technical systems. Rather than analyze the journals as I describe them, I believe that it would be useful for readers to note the contrasts in the two journals' designs, and to try to evaluate which journ</w:t>
-      </w:r>
-      <w:bookmarkStart w:id="31" w:name="_GoBack"/>
-      <w:bookmarkEnd w:id="31"/>
-      <w:r>
-        <w:rPr>
-          <w:rFonts w:ascii="Times New Roman" w:eastAsia="Times New Roman" w:hAnsi="Times New Roman" w:cs="Times New Roman"/>
-          <w:sz w:val="24"/>
-          <w:szCs w:val="24"/>
-          <w:lang w:val="en-US" w:eastAsia="de-DE"/>
-        </w:rPr>
-        <w:t xml:space="preserve">al is the more viable and why. </w:t>
+        <w:t xml:space="preserve">. The technological publication system for each journal functions effectively, and I will indicate how the differences rest on their design as socio-technical systems. Rather than analyze the journals as I describe them, I believe that it would be useful for readers to note the contrasts in the two journals' designs, and to try to evaluate which journal is the more viable and why. </w:t>
       </w:r>
     </w:p>
     <w:p>
@@ -5918,7 +5907,7 @@
         </w:rPr>
         <w:t xml:space="preserve"> of Rutgers University as an e-journal "that works without editors" and which offers</w:t>
       </w:r>
-      <w:bookmarkStart w:id="32" w:name="5"/>
+      <w:bookmarkStart w:id="31" w:name="5"/>
       <w:r>
         <w:rPr>
           <w:rFonts w:ascii="Times New Roman" w:eastAsia="Times New Roman" w:hAnsi="Times New Roman" w:cs="Times New Roman"/>
@@ -5928,7 +5917,7 @@
         </w:rPr>
         <w:t xml:space="preserve"> the</w:t>
       </w:r>
-      <w:bookmarkEnd w:id="32"/>
+      <w:bookmarkEnd w:id="31"/>
       <w:r>
         <w:rPr>
           <w:rFonts w:ascii="Times New Roman" w:eastAsia="Times New Roman" w:hAnsi="Times New Roman" w:cs="Times New Roman"/>
@@ -6562,7 +6551,7 @@
         </w:rPr>
         <w:t xml:space="preserve"> continues to receive a steady stream </w:t>
       </w:r>
-      <w:bookmarkStart w:id="33" w:name="6"/>
+      <w:bookmarkStart w:id="32" w:name="6"/>
       <w:r>
         <w:rPr>
           <w:rFonts w:ascii="Times New Roman" w:eastAsia="Times New Roman" w:hAnsi="Times New Roman" w:cs="Times New Roman"/>
@@ -6572,7 +6561,7 @@
         </w:rPr>
         <w:t>of</w:t>
       </w:r>
-      <w:bookmarkEnd w:id="33"/>
+      <w:bookmarkEnd w:id="32"/>
       <w:r>
         <w:rPr>
           <w:rFonts w:ascii="Times New Roman" w:eastAsia="Times New Roman" w:hAnsi="Times New Roman" w:cs="Times New Roman"/>
@@ -6708,7 +6697,26 @@
           <w:szCs w:val="24"/>
           <w:lang w:val="en-US" w:eastAsia="de-DE"/>
         </w:rPr>
-        <w:t>5.3.1 Socio-technical Systems</w:t>
+        <w:t xml:space="preserve">5.3.1 </w:t>
+      </w:r>
+      <w:commentRangeStart w:id="33"/>
+      <w:r>
+        <w:rPr>
+          <w:rFonts w:ascii="Times New Roman" w:eastAsia="Times New Roman" w:hAnsi="Times New Roman" w:cs="Times New Roman"/>
+          <w:b/>
+          <w:bCs/>
+          <w:sz w:val="24"/>
+          <w:szCs w:val="24"/>
+          <w:lang w:val="en-US" w:eastAsia="de-DE"/>
+        </w:rPr>
+        <w:t>Socio-technical Systems</w:t>
+      </w:r>
+      <w:commentRangeEnd w:id="33"/>
+      <w:r>
+        <w:rPr>
+          <w:rStyle w:val="Kommentarzeichen"/>
+        </w:rPr>
+        <w:commentReference w:id="33"/>
       </w:r>
     </w:p>
     <w:p>
@@ -6729,7 +6737,26 @@
           <w:szCs w:val="24"/>
           <w:lang w:val="en-US" w:eastAsia="de-DE"/>
         </w:rPr>
-        <w:t xml:space="preserve">Social informatics research has produced some useful ideas and findings that are applicable to many kinds of information technologies and shed interesting light on these dilemmas of Internet use. The concept of "computerized information systems as social technical systems" is one such idea that helps us understand the character of e-journals, as well as other e-media. </w:t>
+        <w:t>Social informatics research has produced some useful ideas and findings that are applicable to many kinds of information technologies and shed interesting light on these dilemmas of Internet use. The concept of "</w:t>
+      </w:r>
+      <w:r>
+        <w:rPr>
+          <w:rFonts w:ascii="Times New Roman" w:eastAsia="Times New Roman" w:hAnsi="Times New Roman" w:cs="Times New Roman"/>
+          <w:sz w:val="24"/>
+          <w:szCs w:val="24"/>
+          <w:highlight w:val="yellow"/>
+          <w:lang w:val="en-US" w:eastAsia="de-DE"/>
+        </w:rPr>
+        <w:t>computerized information systems as social technical systems</w:t>
+      </w:r>
+      <w:r>
+        <w:rPr>
+          <w:rFonts w:ascii="Times New Roman" w:eastAsia="Times New Roman" w:hAnsi="Times New Roman" w:cs="Times New Roman"/>
+          <w:sz w:val="24"/>
+          <w:szCs w:val="24"/>
+          <w:lang w:val="en-US" w:eastAsia="de-DE"/>
+        </w:rPr>
+        <w:t xml:space="preserve">" is one such idea that helps us understand the character of e-journals, as well as other e-media. </w:t>
       </w:r>
     </w:p>
     <w:p>
@@ -6748,9 +6775,38 @@
           <w:rFonts w:ascii="Times New Roman" w:eastAsia="Times New Roman" w:hAnsi="Times New Roman" w:cs="Times New Roman"/>
           <w:sz w:val="24"/>
           <w:szCs w:val="24"/>
-          <w:lang w:val="en-US" w:eastAsia="de-DE"/>
-        </w:rPr>
-        <w:t xml:space="preserve">Information and communication technologies are often discussed as tools or simple appliances, even when they refer to complex arrangements of varied equipment, rules/roles/resources, and actual organizational practices, as with WWW sites or airline reservation systems. It is more interesting </w:t>
+          <w:highlight w:val="yellow"/>
+          <w:lang w:val="en-US" w:eastAsia="de-DE"/>
+        </w:rPr>
+        <w:t>Information and communication technologies are often discussed as tools or simple appliances</w:t>
+      </w:r>
+      <w:r>
+        <w:rPr>
+          <w:rFonts w:ascii="Times New Roman" w:eastAsia="Times New Roman" w:hAnsi="Times New Roman" w:cs="Times New Roman"/>
+          <w:sz w:val="24"/>
+          <w:szCs w:val="24"/>
+          <w:lang w:val="en-US" w:eastAsia="de-DE"/>
+        </w:rPr>
+        <w:t xml:space="preserve">, even when </w:t>
+      </w:r>
+      <w:r>
+        <w:rPr>
+          <w:rFonts w:ascii="Times New Roman" w:eastAsia="Times New Roman" w:hAnsi="Times New Roman" w:cs="Times New Roman"/>
+          <w:sz w:val="24"/>
+          <w:szCs w:val="24"/>
+          <w:highlight w:val="yellow"/>
+          <w:lang w:val="en-US" w:eastAsia="de-DE"/>
+        </w:rPr>
+        <w:t>they refer to complex arrangements</w:t>
+      </w:r>
+      <w:r>
+        <w:rPr>
+          <w:rFonts w:ascii="Times New Roman" w:eastAsia="Times New Roman" w:hAnsi="Times New Roman" w:cs="Times New Roman"/>
+          <w:sz w:val="24"/>
+          <w:szCs w:val="24"/>
+          <w:lang w:val="en-US" w:eastAsia="de-DE"/>
+        </w:rPr>
+        <w:t xml:space="preserve"> of varied equipment, rules/roles/resources, and actual organizational practices, as with WWW sites or airline reservation systems. It is more interesting </w:t>
       </w:r>
       <w:bookmarkStart w:id="34" w:name="7"/>
       <w:r>
@@ -6770,7 +6826,34 @@
           <w:szCs w:val="24"/>
           <w:lang w:val="en-US" w:eastAsia="de-DE"/>
         </w:rPr>
-        <w:t xml:space="preserve"> view specific information technologies as "socio-technical systems"</w:t>
+        <w:t xml:space="preserve"> view specific information technologies as "</w:t>
+      </w:r>
+      <w:commentRangeStart w:id="35"/>
+      <w:r>
+        <w:rPr>
+          <w:rFonts w:ascii="Times New Roman" w:eastAsia="Times New Roman" w:hAnsi="Times New Roman" w:cs="Times New Roman"/>
+          <w:sz w:val="24"/>
+          <w:szCs w:val="24"/>
+          <w:highlight w:val="yellow"/>
+          <w:lang w:val="en-US" w:eastAsia="de-DE"/>
+        </w:rPr>
+        <w:t>socio-technical systems</w:t>
+      </w:r>
+      <w:commentRangeEnd w:id="35"/>
+      <w:r>
+        <w:rPr>
+          <w:rStyle w:val="Kommentarzeichen"/>
+        </w:rPr>
+        <w:commentReference w:id="35"/>
+      </w:r>
+      <w:r>
+        <w:rPr>
+          <w:rFonts w:ascii="Times New Roman" w:eastAsia="Times New Roman" w:hAnsi="Times New Roman" w:cs="Times New Roman"/>
+          <w:sz w:val="24"/>
+          <w:szCs w:val="24"/>
+          <w:lang w:val="en-US" w:eastAsia="de-DE"/>
+        </w:rPr>
+        <w:t>"</w:t>
       </w:r>
       <w:hyperlink r:id="rId41" w:anchor="7" w:history="1">
         <w:r>
@@ -6793,7 +6876,26 @@
           <w:szCs w:val="24"/>
           <w:lang w:val="en-US" w:eastAsia="de-DE"/>
         </w:rPr>
-        <w:t xml:space="preserve"> -- a complex, interdependent system comprised of: </w:t>
+        <w:t xml:space="preserve"> -- </w:t>
+      </w:r>
+      <w:r>
+        <w:rPr>
+          <w:rFonts w:ascii="Times New Roman" w:eastAsia="Times New Roman" w:hAnsi="Times New Roman" w:cs="Times New Roman"/>
+          <w:sz w:val="24"/>
+          <w:szCs w:val="24"/>
+          <w:highlight w:val="yellow"/>
+          <w:lang w:val="en-US" w:eastAsia="de-DE"/>
+        </w:rPr>
+        <w:t>a complex, interdependent system</w:t>
+      </w:r>
+      <w:r>
+        <w:rPr>
+          <w:rFonts w:ascii="Times New Roman" w:eastAsia="Times New Roman" w:hAnsi="Times New Roman" w:cs="Times New Roman"/>
+          <w:sz w:val="24"/>
+          <w:szCs w:val="24"/>
+          <w:lang w:val="en-US" w:eastAsia="de-DE"/>
+        </w:rPr>
+        <w:t xml:space="preserve"> comprised of: </w:t>
       </w:r>
     </w:p>
     <w:p>
@@ -6977,7 +7079,7 @@
         </w:rPr>
         <w:t xml:space="preserve">These elements are not simply a static list, but </w:t>
       </w:r>
-      <w:bookmarkStart w:id="35" w:name="8"/>
+      <w:bookmarkStart w:id="36" w:name="8"/>
       <w:r>
         <w:rPr>
           <w:rFonts w:ascii="Times New Roman" w:eastAsia="Times New Roman" w:hAnsi="Times New Roman" w:cs="Times New Roman"/>
@@ -6987,7 +7089,7 @@
         </w:rPr>
         <w:t>are</w:t>
       </w:r>
-      <w:bookmarkEnd w:id="35"/>
+      <w:bookmarkEnd w:id="36"/>
       <w:r>
         <w:rPr>
           <w:rFonts w:ascii="Times New Roman" w:eastAsia="Times New Roman" w:hAnsi="Times New Roman" w:cs="Times New Roman"/>
@@ -7039,37 +7141,87 @@
           <w:szCs w:val="24"/>
           <w:lang w:val="en-US" w:eastAsia="de-DE"/>
         </w:rPr>
-        <w:t xml:space="preserve">A systems designer with a socio-technical orientation does not simply consider these elements while working in a "design studio" far away from the people who will use a specific system. Effectively designing socio-technical systems also requires upon a set of "discovery </w:t>
-      </w:r>
-      <w:r>
-        <w:rPr>
-          <w:rFonts w:ascii="Times New Roman" w:eastAsia="Times New Roman" w:hAnsi="Times New Roman" w:cs="Times New Roman"/>
-          <w:sz w:val="24"/>
-          <w:szCs w:val="24"/>
+        <w:t xml:space="preserve">A systems designer with a socio-technical orientation does not simply consider these elements while working in a "design studio" far away from the people who will use a specific system. Effectively </w:t>
+      </w:r>
+      <w:r>
+        <w:rPr>
+          <w:rFonts w:ascii="Times New Roman" w:eastAsia="Times New Roman" w:hAnsi="Times New Roman" w:cs="Times New Roman"/>
+          <w:sz w:val="24"/>
+          <w:szCs w:val="24"/>
+          <w:highlight w:val="yellow"/>
+          <w:lang w:val="en-US" w:eastAsia="de-DE"/>
+        </w:rPr>
+        <w:t>designing socio-technical systems also requires upon a set of "</w:t>
+      </w:r>
+      <w:commentRangeStart w:id="37"/>
+      <w:r>
+        <w:rPr>
+          <w:rFonts w:ascii="Times New Roman" w:eastAsia="Times New Roman" w:hAnsi="Times New Roman" w:cs="Times New Roman"/>
+          <w:sz w:val="24"/>
+          <w:szCs w:val="24"/>
+          <w:highlight w:val="yellow"/>
+          <w:lang w:val="en-US" w:eastAsia="de-DE"/>
+        </w:rPr>
+        <w:t xml:space="preserve">discovery </w:t>
+      </w:r>
+      <w:r>
+        <w:rPr>
+          <w:rFonts w:ascii="Times New Roman" w:eastAsia="Times New Roman" w:hAnsi="Times New Roman" w:cs="Times New Roman"/>
+          <w:sz w:val="24"/>
+          <w:szCs w:val="24"/>
+          <w:highlight w:val="yellow"/>
           <w:lang w:val="en-US" w:eastAsia="de-DE"/>
         </w:rPr>
         <w:lastRenderedPageBreak/>
-        <w:t xml:space="preserve">processes" to help the designers understand which features and tradeoffs will most appeal </w:t>
-      </w:r>
-      <w:bookmarkStart w:id="36" w:name="9"/>
-      <w:r>
-        <w:rPr>
-          <w:rFonts w:ascii="Times New Roman" w:eastAsia="Times New Roman" w:hAnsi="Times New Roman" w:cs="Times New Roman"/>
-          <w:sz w:val="24"/>
-          <w:szCs w:val="24"/>
+        <w:t>processes</w:t>
+      </w:r>
+      <w:commentRangeEnd w:id="37"/>
+      <w:r>
+        <w:rPr>
+          <w:rStyle w:val="Kommentarzeichen"/>
+        </w:rPr>
+        <w:commentReference w:id="37"/>
+      </w:r>
+      <w:r>
+        <w:rPr>
+          <w:rFonts w:ascii="Times New Roman" w:eastAsia="Times New Roman" w:hAnsi="Times New Roman" w:cs="Times New Roman"/>
+          <w:sz w:val="24"/>
+          <w:szCs w:val="24"/>
+          <w:highlight w:val="yellow"/>
+          <w:lang w:val="en-US" w:eastAsia="de-DE"/>
+        </w:rPr>
+        <w:t xml:space="preserve">" to help the designers understand which features and tradeoffs will most appeal </w:t>
+      </w:r>
+      <w:bookmarkStart w:id="38" w:name="9"/>
+      <w:r>
+        <w:rPr>
+          <w:rFonts w:ascii="Times New Roman" w:eastAsia="Times New Roman" w:hAnsi="Times New Roman" w:cs="Times New Roman"/>
+          <w:sz w:val="24"/>
+          <w:szCs w:val="24"/>
+          <w:highlight w:val="yellow"/>
           <w:lang w:val="en-US" w:eastAsia="de-DE"/>
         </w:rPr>
         <w:t>to</w:t>
       </w:r>
-      <w:bookmarkEnd w:id="36"/>
-      <w:r>
-        <w:rPr>
-          <w:rFonts w:ascii="Times New Roman" w:eastAsia="Times New Roman" w:hAnsi="Times New Roman" w:cs="Times New Roman"/>
-          <w:sz w:val="24"/>
-          <w:szCs w:val="24"/>
-          <w:lang w:val="en-US" w:eastAsia="de-DE"/>
-        </w:rPr>
-        <w:t xml:space="preserve"> the people who are most likely to use the system</w:t>
+      <w:bookmarkEnd w:id="38"/>
+      <w:r>
+        <w:rPr>
+          <w:rFonts w:ascii="Times New Roman" w:eastAsia="Times New Roman" w:hAnsi="Times New Roman" w:cs="Times New Roman"/>
+          <w:sz w:val="24"/>
+          <w:szCs w:val="24"/>
+          <w:highlight w:val="yellow"/>
+          <w:lang w:val="en-US" w:eastAsia="de-DE"/>
+        </w:rPr>
+        <w:t xml:space="preserve"> the people</w:t>
+      </w:r>
+      <w:r>
+        <w:rPr>
+          <w:rFonts w:ascii="Times New Roman" w:eastAsia="Times New Roman" w:hAnsi="Times New Roman" w:cs="Times New Roman"/>
+          <w:sz w:val="24"/>
+          <w:szCs w:val="24"/>
+          <w:lang w:val="en-US" w:eastAsia="de-DE"/>
+        </w:rPr>
+        <w:t xml:space="preserve"> who are most likely to use the system</w:t>
       </w:r>
       <w:hyperlink r:id="rId43" w:anchor="9" w:history="1">
         <w:r>
@@ -7092,7 +7244,26 @@
           <w:szCs w:val="24"/>
           <w:lang w:val="en-US" w:eastAsia="de-DE"/>
         </w:rPr>
-        <w:t>. There are a number of discovery processes for learning about the preferences of the men and women who are likely to use these systems. These discovery processes include workplace ethnography (</w:t>
+        <w:t xml:space="preserve">. There are a number of discovery processes for learning about the preferences of the men and women who are likely to use these systems. These discovery processes include </w:t>
+      </w:r>
+      <w:r>
+        <w:rPr>
+          <w:rFonts w:ascii="Times New Roman" w:eastAsia="Times New Roman" w:hAnsi="Times New Roman" w:cs="Times New Roman"/>
+          <w:sz w:val="24"/>
+          <w:szCs w:val="24"/>
+          <w:highlight w:val="yellow"/>
+          <w:lang w:val="en-US" w:eastAsia="de-DE"/>
+        </w:rPr>
+        <w:t>workplace ethnography</w:t>
+      </w:r>
+      <w:r>
+        <w:rPr>
+          <w:rFonts w:ascii="Times New Roman" w:eastAsia="Times New Roman" w:hAnsi="Times New Roman" w:cs="Times New Roman"/>
+          <w:sz w:val="24"/>
+          <w:szCs w:val="24"/>
+          <w:lang w:val="en-US" w:eastAsia="de-DE"/>
+        </w:rPr>
+        <w:t xml:space="preserve"> (</w:t>
       </w:r>
       <w:proofErr w:type="spellStart"/>
       <w:r>
@@ -7167,7 +7338,45 @@
           <w:szCs w:val="24"/>
           <w:lang w:val="en-US" w:eastAsia="de-DE"/>
         </w:rPr>
-        <w:t>, 1997), focus groups, user participation in design teams (</w:t>
+        <w:t xml:space="preserve">, 1997), </w:t>
+      </w:r>
+      <w:r>
+        <w:rPr>
+          <w:rFonts w:ascii="Times New Roman" w:eastAsia="Times New Roman" w:hAnsi="Times New Roman" w:cs="Times New Roman"/>
+          <w:sz w:val="24"/>
+          <w:szCs w:val="24"/>
+          <w:highlight w:val="yellow"/>
+          <w:lang w:val="en-US" w:eastAsia="de-DE"/>
+        </w:rPr>
+        <w:t>focus groups</w:t>
+      </w:r>
+      <w:r>
+        <w:rPr>
+          <w:rFonts w:ascii="Times New Roman" w:eastAsia="Times New Roman" w:hAnsi="Times New Roman" w:cs="Times New Roman"/>
+          <w:sz w:val="24"/>
+          <w:szCs w:val="24"/>
+          <w:lang w:val="en-US" w:eastAsia="de-DE"/>
+        </w:rPr>
+        <w:t xml:space="preserve">, </w:t>
+      </w:r>
+      <w:r>
+        <w:rPr>
+          <w:rFonts w:ascii="Times New Roman" w:eastAsia="Times New Roman" w:hAnsi="Times New Roman" w:cs="Times New Roman"/>
+          <w:sz w:val="24"/>
+          <w:szCs w:val="24"/>
+          <w:highlight w:val="yellow"/>
+          <w:lang w:val="en-US" w:eastAsia="de-DE"/>
+        </w:rPr>
+        <w:t>user participation in design teams</w:t>
+      </w:r>
+      <w:r>
+        <w:rPr>
+          <w:rFonts w:ascii="Times New Roman" w:eastAsia="Times New Roman" w:hAnsi="Times New Roman" w:cs="Times New Roman"/>
+          <w:sz w:val="24"/>
+          <w:szCs w:val="24"/>
+          <w:lang w:val="en-US" w:eastAsia="de-DE"/>
+        </w:rPr>
+        <w:t xml:space="preserve"> (</w:t>
       </w:r>
       <w:proofErr w:type="spellStart"/>
       <w:r>
@@ -7258,7 +7467,26 @@
           <w:szCs w:val="24"/>
           <w:lang w:val="en-US" w:eastAsia="de-DE"/>
         </w:rPr>
-        <w:t>, 1993), and participatory design strategies (</w:t>
+        <w:t xml:space="preserve">, 1993), and </w:t>
+      </w:r>
+      <w:r>
+        <w:rPr>
+          <w:rFonts w:ascii="Times New Roman" w:eastAsia="Times New Roman" w:hAnsi="Times New Roman" w:cs="Times New Roman"/>
+          <w:sz w:val="24"/>
+          <w:szCs w:val="24"/>
+          <w:highlight w:val="yellow"/>
+          <w:lang w:val="en-US" w:eastAsia="de-DE"/>
+        </w:rPr>
+        <w:t>participatory design strategies</w:t>
+      </w:r>
+      <w:r>
+        <w:rPr>
+          <w:rFonts w:ascii="Times New Roman" w:eastAsia="Times New Roman" w:hAnsi="Times New Roman" w:cs="Times New Roman"/>
+          <w:sz w:val="24"/>
+          <w:szCs w:val="24"/>
+          <w:lang w:val="en-US" w:eastAsia="de-DE"/>
+        </w:rPr>
+        <w:t xml:space="preserve"> (</w:t>
       </w:r>
       <w:hyperlink r:id="rId45" w:anchor="Schuler93" w:history="1">
         <w:r>
@@ -7317,7 +7545,45 @@
           <w:szCs w:val="24"/>
           <w:lang w:val="en-US" w:eastAsia="de-DE"/>
         </w:rPr>
-        <w:t xml:space="preserve">, et al. 1997). These approaches differ in many significant ways, such as the contextual richness of the understandings that they reveal and the extent to which they give the people who will use systems influence and power in their design. These issues are the subject of a lively body of research that overlaps social informatics. However, to discuss it in detail here would lead us away from our focus on the structural elements of a socio-technical analysis. </w:t>
+        <w:t xml:space="preserve">, et al. 1997). These approaches </w:t>
+      </w:r>
+      <w:r>
+        <w:rPr>
+          <w:rFonts w:ascii="Times New Roman" w:eastAsia="Times New Roman" w:hAnsi="Times New Roman" w:cs="Times New Roman"/>
+          <w:sz w:val="24"/>
+          <w:szCs w:val="24"/>
+          <w:highlight w:val="yellow"/>
+          <w:lang w:val="en-US" w:eastAsia="de-DE"/>
+        </w:rPr>
+        <w:t>differ in</w:t>
+      </w:r>
+      <w:r>
+        <w:rPr>
+          <w:rFonts w:ascii="Times New Roman" w:eastAsia="Times New Roman" w:hAnsi="Times New Roman" w:cs="Times New Roman"/>
+          <w:sz w:val="24"/>
+          <w:szCs w:val="24"/>
+          <w:lang w:val="en-US" w:eastAsia="de-DE"/>
+        </w:rPr>
+        <w:t xml:space="preserve"> many significant ways, such as the </w:t>
+      </w:r>
+      <w:r>
+        <w:rPr>
+          <w:rFonts w:ascii="Times New Roman" w:eastAsia="Times New Roman" w:hAnsi="Times New Roman" w:cs="Times New Roman"/>
+          <w:sz w:val="24"/>
+          <w:szCs w:val="24"/>
+          <w:highlight w:val="yellow"/>
+          <w:lang w:val="en-US" w:eastAsia="de-DE"/>
+        </w:rPr>
+        <w:t>contextual richness</w:t>
+      </w:r>
+      <w:r>
+        <w:rPr>
+          <w:rFonts w:ascii="Times New Roman" w:eastAsia="Times New Roman" w:hAnsi="Times New Roman" w:cs="Times New Roman"/>
+          <w:sz w:val="24"/>
+          <w:szCs w:val="24"/>
+          <w:lang w:val="en-US" w:eastAsia="de-DE"/>
+        </w:rPr>
+        <w:t xml:space="preserve"> of the understandings that they reveal and the extent to which they give the people who will use systems influence and power in their design. These issues are the subject of a lively body of research that overlaps social informatics. However, to discuss it in detail here would lead us away from our focus on the structural elements of a socio-technical analysis. </w:t>
       </w:r>
     </w:p>
     <w:p>
@@ -7640,7 +7906,17 @@
           <w:szCs w:val="24"/>
           <w:lang w:val="en-US" w:eastAsia="de-DE"/>
         </w:rPr>
-        <w:t xml:space="preserve"> was designed by one relatively low status and not well connected bio-scientist who would like to have it work without promotional or editorial attention -- autonomously. Authors who publish in </w:t>
+        <w:t xml:space="preserve"> was designed by one relatively low status and not well connected bio-scientist who would like to have it work without promotional or editorial attention -- autonomously. </w:t>
+      </w:r>
+      <w:commentRangeStart w:id="39"/>
+      <w:r>
+        <w:rPr>
+          <w:rFonts w:ascii="Times New Roman" w:eastAsia="Times New Roman" w:hAnsi="Times New Roman" w:cs="Times New Roman"/>
+          <w:sz w:val="24"/>
+          <w:szCs w:val="24"/>
+          <w:lang w:val="en-US" w:eastAsia="de-DE"/>
+        </w:rPr>
+        <w:t xml:space="preserve">Authors who publish in </w:t>
       </w:r>
       <w:r>
         <w:rPr>
@@ -7661,6 +7937,13 @@
           <w:lang w:val="en-US" w:eastAsia="de-DE"/>
         </w:rPr>
         <w:t xml:space="preserve"> are not guaranteed any attention among highly active scientists in their field. </w:t>
+      </w:r>
+      <w:commentRangeEnd w:id="39"/>
+      <w:r>
+        <w:rPr>
+          <w:rStyle w:val="Kommentarzeichen"/>
+        </w:rPr>
+        <w:commentReference w:id="39"/>
       </w:r>
     </w:p>
     <w:p>
@@ -7789,6 +8072,7 @@
         </w:rPr>
         <w:t xml:space="preserve"> software works; if an e-journal is only a technological artifact, he "has a working journal." However, a genuine "working journal" requires a continuing stream of authors and readers, </w:t>
       </w:r>
+      <w:commentRangeStart w:id="40"/>
       <w:proofErr w:type="gramStart"/>
       <w:r>
         <w:rPr>
@@ -7807,7 +8091,23 @@
           <w:szCs w:val="24"/>
           <w:lang w:val="en-US" w:eastAsia="de-DE"/>
         </w:rPr>
-        <w:t xml:space="preserve"> the design requires a more sophisticated social-technical approach than </w:t>
+        <w:t xml:space="preserve"> the design </w:t>
+      </w:r>
+      <w:commentRangeEnd w:id="40"/>
+      <w:r>
+        <w:rPr>
+          <w:rStyle w:val="Kommentarzeichen"/>
+        </w:rPr>
+        <w:commentReference w:id="40"/>
+      </w:r>
+      <w:r>
+        <w:rPr>
+          <w:rFonts w:ascii="Times New Roman" w:eastAsia="Times New Roman" w:hAnsi="Times New Roman" w:cs="Times New Roman"/>
+          <w:sz w:val="24"/>
+          <w:szCs w:val="24"/>
+          <w:lang w:val="en-US" w:eastAsia="de-DE"/>
+        </w:rPr>
+        <w:t xml:space="preserve">requires a more sophisticated social-technical approach than </w:t>
       </w:r>
       <w:proofErr w:type="spellStart"/>
       <w:r>
@@ -8406,7 +8706,45 @@
           <w:szCs w:val="24"/>
           <w:lang w:val="en-US" w:eastAsia="de-DE"/>
         </w:rPr>
-        <w:t xml:space="preserve">It might appear that technological access is the primary roadblock to expanded Internet use. "Technological access" refers to the physical availability of suitable equipment, including computers of adequate speed and equipped with appropriate software for a given activity. Scenarios of "ordinary people" using the Internet often assume that computer support is easy to organize, and that access to information and services is not problematic. </w:t>
+        <w:t>It might appear that technological access is the primary roadblock to expanded Internet use. "</w:t>
+      </w:r>
+      <w:r>
+        <w:rPr>
+          <w:rFonts w:ascii="Times New Roman" w:eastAsia="Times New Roman" w:hAnsi="Times New Roman" w:cs="Times New Roman"/>
+          <w:sz w:val="24"/>
+          <w:szCs w:val="24"/>
+          <w:highlight w:val="yellow"/>
+          <w:lang w:val="en-US" w:eastAsia="de-DE"/>
+        </w:rPr>
+        <w:t>Technological access</w:t>
+      </w:r>
+      <w:r>
+        <w:rPr>
+          <w:rFonts w:ascii="Times New Roman" w:eastAsia="Times New Roman" w:hAnsi="Times New Roman" w:cs="Times New Roman"/>
+          <w:sz w:val="24"/>
+          <w:szCs w:val="24"/>
+          <w:lang w:val="en-US" w:eastAsia="de-DE"/>
+        </w:rPr>
+        <w:t xml:space="preserve">" refers to the physical availability of suitable equipment, including computers of adequate speed and equipped with appropriate software for a given activity. Scenarios of "ordinary people" using the Internet often assume that computer support </w:t>
+      </w:r>
+      <w:r>
+        <w:rPr>
+          <w:rFonts w:ascii="Times New Roman" w:eastAsia="Times New Roman" w:hAnsi="Times New Roman" w:cs="Times New Roman"/>
+          <w:sz w:val="24"/>
+          <w:szCs w:val="24"/>
+          <w:highlight w:val="yellow"/>
+          <w:lang w:val="en-US" w:eastAsia="de-DE"/>
+        </w:rPr>
+        <w:t>is easy to organize</w:t>
+      </w:r>
+      <w:r>
+        <w:rPr>
+          <w:rFonts w:ascii="Times New Roman" w:eastAsia="Times New Roman" w:hAnsi="Times New Roman" w:cs="Times New Roman"/>
+          <w:sz w:val="24"/>
+          <w:szCs w:val="24"/>
+          <w:lang w:val="en-US" w:eastAsia="de-DE"/>
+        </w:rPr>
+        <w:t xml:space="preserve">, and that access to information and services is not problematic. </w:t>
       </w:r>
     </w:p>
     <w:p>
@@ -8420,54 +8758,22 @@
           <w:lang w:val="en-US" w:eastAsia="de-DE"/>
         </w:rPr>
       </w:pPr>
-      <w:r>
-        <w:rPr>
-          <w:rFonts w:ascii="Times New Roman" w:eastAsia="Times New Roman" w:hAnsi="Times New Roman" w:cs="Times New Roman"/>
-          <w:sz w:val="24"/>
-          <w:szCs w:val="24"/>
-          <w:lang w:val="en-US" w:eastAsia="de-DE"/>
-        </w:rPr>
-        <w:t xml:space="preserve">In contrast, "social access" refers to know-how, a mix of professional knowledge economic resources, and technical skills, to use technologies in ways that enhance professional practices and social life. In practice, social access -- the abilities of diverse organizations and people from many walks of life to actually use these services -- will be critical if they are to move from the laboratories and pilot projects into widespread use where they can vitalize the nation and the economy. Social access should not be viewed as an "add on" to a technological structure. Many systems designers have learned, for example, that a </w:t>
-      </w:r>
-      <w:proofErr w:type="spellStart"/>
-      <w:r>
-        <w:rPr>
-          <w:rFonts w:ascii="Times New Roman" w:eastAsia="Times New Roman" w:hAnsi="Times New Roman" w:cs="Times New Roman"/>
-          <w:sz w:val="24"/>
-          <w:szCs w:val="24"/>
-          <w:lang w:val="en-US" w:eastAsia="de-DE"/>
-        </w:rPr>
-        <w:t>well designed</w:t>
-      </w:r>
-      <w:proofErr w:type="spellEnd"/>
-      <w:r>
-        <w:rPr>
-          <w:rFonts w:ascii="Times New Roman" w:eastAsia="Times New Roman" w:hAnsi="Times New Roman" w:cs="Times New Roman"/>
-          <w:sz w:val="24"/>
-          <w:szCs w:val="24"/>
-          <w:lang w:val="en-US" w:eastAsia="de-DE"/>
-        </w:rPr>
-        <w:t xml:space="preserve"> systems does not simply tack on a "computer interface" after its internal structure </w:t>
-      </w:r>
-      <w:proofErr w:type="gramStart"/>
-      <w:r>
-        <w:rPr>
-          <w:rFonts w:ascii="Times New Roman" w:eastAsia="Times New Roman" w:hAnsi="Times New Roman" w:cs="Times New Roman"/>
-          <w:sz w:val="24"/>
-          <w:szCs w:val="24"/>
-          <w:lang w:val="en-US" w:eastAsia="de-DE"/>
-        </w:rPr>
-        <w:t>has</w:t>
-      </w:r>
-      <w:proofErr w:type="gramEnd"/>
-      <w:r>
-        <w:rPr>
-          <w:rFonts w:ascii="Times New Roman" w:eastAsia="Times New Roman" w:hAnsi="Times New Roman" w:cs="Times New Roman"/>
-          <w:sz w:val="24"/>
-          <w:szCs w:val="24"/>
-          <w:lang w:val="en-US" w:eastAsia="de-DE"/>
-        </w:rPr>
-        <w:t xml:space="preserve"> been set in place. The design of human interfaces and internal structures is highly coupled for systems that effectively support people’s work and communication (see National Research Council, 1997 for an integrated review). In a similar way, social access is integral to the design and development of systems and services that are to be widely used. </w:t>
+      <w:commentRangeStart w:id="41"/>
+      <w:r>
+        <w:rPr>
+          <w:rFonts w:ascii="Times New Roman" w:eastAsia="Times New Roman" w:hAnsi="Times New Roman" w:cs="Times New Roman"/>
+          <w:sz w:val="24"/>
+          <w:szCs w:val="24"/>
+          <w:lang w:val="en-US" w:eastAsia="de-DE"/>
+        </w:rPr>
+        <w:t>POINT</w:t>
+      </w:r>
+      <w:commentRangeEnd w:id="41"/>
+      <w:r>
+        <w:rPr>
+          <w:rStyle w:val="Kommentarzeichen"/>
+        </w:rPr>
+        <w:commentReference w:id="41"/>
       </w:r>
     </w:p>
     <w:p>
@@ -8488,17 +8794,143 @@
           <w:szCs w:val="24"/>
           <w:lang w:val="en-US" w:eastAsia="de-DE"/>
         </w:rPr>
-        <w:t xml:space="preserve">Some analysts do not view social access to the Internet for "ordinary people" as problematic, since they believe that access costs will rapidly decline and the public’s computing skills will continue to rise. In this view, time and markets will resolve most access issues. In contrast, we </w:t>
-      </w:r>
-      <w:r>
-        <w:rPr>
-          <w:rFonts w:ascii="Times New Roman" w:eastAsia="Times New Roman" w:hAnsi="Times New Roman" w:cs="Times New Roman"/>
-          <w:sz w:val="24"/>
-          <w:szCs w:val="24"/>
-          <w:lang w:val="en-US" w:eastAsia="de-DE"/>
-        </w:rPr>
-        <w:lastRenderedPageBreak/>
-        <w:t xml:space="preserve">believe that social access to the Internet is likely to prove vexing for many people, based on what careful studies of computer use and Internet use have shown us. </w:t>
+        <w:t>In contrast, "</w:t>
+      </w:r>
+      <w:r>
+        <w:rPr>
+          <w:rFonts w:ascii="Times New Roman" w:eastAsia="Times New Roman" w:hAnsi="Times New Roman" w:cs="Times New Roman"/>
+          <w:sz w:val="24"/>
+          <w:szCs w:val="24"/>
+          <w:highlight w:val="yellow"/>
+          <w:lang w:val="en-US" w:eastAsia="de-DE"/>
+        </w:rPr>
+        <w:t>social access</w:t>
+      </w:r>
+      <w:r>
+        <w:rPr>
+          <w:rFonts w:ascii="Times New Roman" w:eastAsia="Times New Roman" w:hAnsi="Times New Roman" w:cs="Times New Roman"/>
+          <w:sz w:val="24"/>
+          <w:szCs w:val="24"/>
+          <w:lang w:val="en-US" w:eastAsia="de-DE"/>
+        </w:rPr>
+        <w:t xml:space="preserve">" refers to </w:t>
+      </w:r>
+      <w:r>
+        <w:rPr>
+          <w:rFonts w:ascii="Times New Roman" w:eastAsia="Times New Roman" w:hAnsi="Times New Roman" w:cs="Times New Roman"/>
+          <w:sz w:val="24"/>
+          <w:szCs w:val="24"/>
+          <w:highlight w:val="yellow"/>
+          <w:lang w:val="en-US" w:eastAsia="de-DE"/>
+        </w:rPr>
+        <w:t>know-how</w:t>
+      </w:r>
+      <w:r>
+        <w:rPr>
+          <w:rFonts w:ascii="Times New Roman" w:eastAsia="Times New Roman" w:hAnsi="Times New Roman" w:cs="Times New Roman"/>
+          <w:sz w:val="24"/>
+          <w:szCs w:val="24"/>
+          <w:lang w:val="en-US" w:eastAsia="de-DE"/>
+        </w:rPr>
+        <w:t xml:space="preserve">, a mix of professional knowledge economic resources, and technical skills, to use technologies in ways that enhance professional practices and social life. In practice, social access -- the abilities of diverse organizations and people from many walks of life to actually use these services -- will be critical if they are to move from the laboratories and pilot projects into widespread use where they can vitalize the nation and the economy. Social access should not be viewed as an "add on" to a technological structure. Many systems designers have learned, for example, that a </w:t>
+      </w:r>
+      <w:proofErr w:type="spellStart"/>
+      <w:r>
+        <w:rPr>
+          <w:rFonts w:ascii="Times New Roman" w:eastAsia="Times New Roman" w:hAnsi="Times New Roman" w:cs="Times New Roman"/>
+          <w:sz w:val="24"/>
+          <w:szCs w:val="24"/>
+          <w:lang w:val="en-US" w:eastAsia="de-DE"/>
+        </w:rPr>
+        <w:t>well designed</w:t>
+      </w:r>
+      <w:proofErr w:type="spellEnd"/>
+      <w:r>
+        <w:rPr>
+          <w:rFonts w:ascii="Times New Roman" w:eastAsia="Times New Roman" w:hAnsi="Times New Roman" w:cs="Times New Roman"/>
+          <w:sz w:val="24"/>
+          <w:szCs w:val="24"/>
+          <w:lang w:val="en-US" w:eastAsia="de-DE"/>
+        </w:rPr>
+        <w:t xml:space="preserve"> systems does </w:t>
+      </w:r>
+      <w:r>
+        <w:rPr>
+          <w:rFonts w:ascii="Times New Roman" w:eastAsia="Times New Roman" w:hAnsi="Times New Roman" w:cs="Times New Roman"/>
+          <w:b/>
+          <w:sz w:val="24"/>
+          <w:szCs w:val="24"/>
+          <w:highlight w:val="yellow"/>
+          <w:lang w:val="en-US" w:eastAsia="de-DE"/>
+        </w:rPr>
+        <w:t>not</w:t>
+      </w:r>
+      <w:r>
+        <w:rPr>
+          <w:rFonts w:ascii="Times New Roman" w:eastAsia="Times New Roman" w:hAnsi="Times New Roman" w:cs="Times New Roman"/>
+          <w:sz w:val="24"/>
+          <w:szCs w:val="24"/>
+          <w:highlight w:val="yellow"/>
+          <w:lang w:val="en-US" w:eastAsia="de-DE"/>
+        </w:rPr>
+        <w:t xml:space="preserve"> simply tack on a "computer interface" after its internal structure </w:t>
+      </w:r>
+      <w:proofErr w:type="gramStart"/>
+      <w:r>
+        <w:rPr>
+          <w:rFonts w:ascii="Times New Roman" w:eastAsia="Times New Roman" w:hAnsi="Times New Roman" w:cs="Times New Roman"/>
+          <w:sz w:val="24"/>
+          <w:szCs w:val="24"/>
+          <w:highlight w:val="yellow"/>
+          <w:lang w:val="en-US" w:eastAsia="de-DE"/>
+        </w:rPr>
+        <w:t>has</w:t>
+      </w:r>
+      <w:proofErr w:type="gramEnd"/>
+      <w:r>
+        <w:rPr>
+          <w:rFonts w:ascii="Times New Roman" w:eastAsia="Times New Roman" w:hAnsi="Times New Roman" w:cs="Times New Roman"/>
+          <w:sz w:val="24"/>
+          <w:szCs w:val="24"/>
+          <w:highlight w:val="yellow"/>
+          <w:lang w:val="en-US" w:eastAsia="de-DE"/>
+        </w:rPr>
+        <w:t xml:space="preserve"> been set in place</w:t>
+      </w:r>
+      <w:r>
+        <w:rPr>
+          <w:rFonts w:ascii="Times New Roman" w:eastAsia="Times New Roman" w:hAnsi="Times New Roman" w:cs="Times New Roman"/>
+          <w:sz w:val="24"/>
+          <w:szCs w:val="24"/>
+          <w:lang w:val="en-US" w:eastAsia="de-DE"/>
+        </w:rPr>
+        <w:t xml:space="preserve">. The </w:t>
+      </w:r>
+      <w:commentRangeStart w:id="42"/>
+      <w:r>
+        <w:rPr>
+          <w:rFonts w:ascii="Times New Roman" w:eastAsia="Times New Roman" w:hAnsi="Times New Roman" w:cs="Times New Roman"/>
+          <w:sz w:val="24"/>
+          <w:szCs w:val="24"/>
+          <w:lang w:val="en-US" w:eastAsia="de-DE"/>
+        </w:rPr>
+        <w:t xml:space="preserve">design of human interfaces and internal structures is highly coupled for systems that effectively support people’s work and communication </w:t>
+      </w:r>
+      <w:commentRangeEnd w:id="42"/>
+      <w:r>
+        <w:rPr>
+          <w:rStyle w:val="Kommentarzeichen"/>
+        </w:rPr>
+        <w:commentReference w:id="42"/>
+      </w:r>
+      <w:r>
+        <w:rPr>
+          <w:rFonts w:ascii="Times New Roman" w:eastAsia="Times New Roman" w:hAnsi="Times New Roman" w:cs="Times New Roman"/>
+          <w:sz w:val="24"/>
+          <w:szCs w:val="24"/>
+          <w:lang w:val="en-US" w:eastAsia="de-DE"/>
+        </w:rPr>
+        <w:t xml:space="preserve">(see National Research Council, 1997 for an integrated review). In a similar way, social access is integral to the design and development of systems and services that are to be widely used. </w:t>
       </w:r>
     </w:p>
     <w:p>
@@ -8519,120 +8951,75 @@
           <w:szCs w:val="24"/>
           <w:lang w:val="en-US" w:eastAsia="de-DE"/>
         </w:rPr>
-        <w:t>Although 50% of US households may have computers by the year 2000, organizations have been the major sites for adopting networked information systems, especially as implementers of advanced technologies. There are few studies of computer use in households. In one careful study of "ordinary households" (</w:t>
-      </w:r>
-      <w:proofErr w:type="spellStart"/>
-      <w:r>
-        <w:rPr>
-          <w:rFonts w:ascii="Times New Roman" w:eastAsia="Times New Roman" w:hAnsi="Times New Roman" w:cs="Times New Roman"/>
-          <w:sz w:val="24"/>
-          <w:szCs w:val="24"/>
-          <w:lang w:val="en-US" w:eastAsia="de-DE"/>
-        </w:rPr>
-        <w:t>HomeNet</w:t>
-      </w:r>
-      <w:proofErr w:type="spellEnd"/>
-      <w:r>
-        <w:rPr>
-          <w:rFonts w:ascii="Times New Roman" w:eastAsia="Times New Roman" w:hAnsi="Times New Roman" w:cs="Times New Roman"/>
-          <w:sz w:val="24"/>
-          <w:szCs w:val="24"/>
-          <w:lang w:val="en-US" w:eastAsia="de-DE"/>
-        </w:rPr>
-        <w:t>), researchers found that using the Internet is too hard for many "ordinary people" (</w:t>
-      </w:r>
-      <w:proofErr w:type="spellStart"/>
-      <w:r>
-        <w:fldChar w:fldCharType="begin"/>
-      </w:r>
-      <w:r>
-        <w:rPr>
-          <w:lang w:val="en-US"/>
-        </w:rPr>
-        <w:instrText xml:space="preserve"> HYPERLINK "http://www.dlib.org/dlib/january99/kling/01kling.html" \l "Kiesler-etal97" </w:instrText>
-      </w:r>
-      <w:r>
-        <w:fldChar w:fldCharType="separate"/>
-      </w:r>
-      <w:r>
-        <w:rPr>
-          <w:rFonts w:ascii="Times New Roman" w:eastAsia="Times New Roman" w:hAnsi="Times New Roman" w:cs="Times New Roman"/>
-          <w:color w:val="000099"/>
-          <w:sz w:val="24"/>
-          <w:szCs w:val="24"/>
-          <w:u w:val="single"/>
-          <w:lang w:val="en-US" w:eastAsia="de-DE"/>
-        </w:rPr>
-        <w:t>Kiesler</w:t>
-      </w:r>
-      <w:proofErr w:type="spellEnd"/>
-      <w:r>
-        <w:rPr>
-          <w:rFonts w:ascii="Times New Roman" w:eastAsia="Times New Roman" w:hAnsi="Times New Roman" w:cs="Times New Roman"/>
-          <w:color w:val="000099"/>
-          <w:sz w:val="24"/>
-          <w:szCs w:val="24"/>
-          <w:u w:val="single"/>
-          <w:lang w:val="en-US" w:eastAsia="de-DE"/>
-        </w:rPr>
-        <w:t xml:space="preserve">, Kraut, </w:t>
-      </w:r>
-      <w:proofErr w:type="spellStart"/>
-      <w:r>
-        <w:rPr>
-          <w:rFonts w:ascii="Times New Roman" w:eastAsia="Times New Roman" w:hAnsi="Times New Roman" w:cs="Times New Roman"/>
-          <w:color w:val="000099"/>
-          <w:sz w:val="24"/>
-          <w:szCs w:val="24"/>
-          <w:u w:val="single"/>
-          <w:lang w:val="en-US" w:eastAsia="de-DE"/>
-        </w:rPr>
-        <w:t>Mukhopadhyay</w:t>
-      </w:r>
-      <w:proofErr w:type="spellEnd"/>
-      <w:r>
-        <w:rPr>
-          <w:rFonts w:ascii="Times New Roman" w:eastAsia="Times New Roman" w:hAnsi="Times New Roman" w:cs="Times New Roman"/>
-          <w:color w:val="000099"/>
-          <w:sz w:val="24"/>
-          <w:szCs w:val="24"/>
-          <w:u w:val="single"/>
-          <w:lang w:val="en-US" w:eastAsia="de-DE"/>
-        </w:rPr>
-        <w:t xml:space="preserve">, and </w:t>
-      </w:r>
-      <w:proofErr w:type="spellStart"/>
-      <w:r>
-        <w:rPr>
-          <w:rFonts w:ascii="Times New Roman" w:eastAsia="Times New Roman" w:hAnsi="Times New Roman" w:cs="Times New Roman"/>
-          <w:color w:val="000099"/>
-          <w:sz w:val="24"/>
-          <w:szCs w:val="24"/>
-          <w:u w:val="single"/>
-          <w:lang w:val="en-US" w:eastAsia="de-DE"/>
-        </w:rPr>
-        <w:t>Scherlis</w:t>
-      </w:r>
-      <w:proofErr w:type="spellEnd"/>
-      <w:r>
-        <w:rPr>
-          <w:rFonts w:ascii="Times New Roman" w:eastAsia="Times New Roman" w:hAnsi="Times New Roman" w:cs="Times New Roman"/>
-          <w:color w:val="000099"/>
-          <w:sz w:val="24"/>
-          <w:szCs w:val="24"/>
-          <w:u w:val="single"/>
-          <w:lang w:val="en-US" w:eastAsia="de-DE"/>
-        </w:rPr>
-        <w:fldChar w:fldCharType="end"/>
-      </w:r>
-      <w:r>
-        <w:rPr>
-          <w:rFonts w:ascii="Times New Roman" w:eastAsia="Times New Roman" w:hAnsi="Times New Roman" w:cs="Times New Roman"/>
-          <w:sz w:val="24"/>
-          <w:szCs w:val="24"/>
-          <w:lang w:val="en-US" w:eastAsia="de-DE"/>
-        </w:rPr>
-        <w:t xml:space="preserve">. 1997): </w:t>
+        <w:lastRenderedPageBreak/>
+        <w:t xml:space="preserve">Some analysts do not view social access to the Internet for "ordinary people" as problematic, since they believe that access costs will rapidly decline and the public’s computing skills will continue to rise. In this view, </w:t>
+      </w:r>
+      <w:r>
+        <w:rPr>
+          <w:rFonts w:ascii="Times New Roman" w:eastAsia="Times New Roman" w:hAnsi="Times New Roman" w:cs="Times New Roman"/>
+          <w:sz w:val="24"/>
+          <w:szCs w:val="24"/>
+          <w:highlight w:val="yellow"/>
+          <w:lang w:val="en-US" w:eastAsia="de-DE"/>
+        </w:rPr>
+        <w:t>time and markets will resolve most access issues</w:t>
+      </w:r>
+      <w:r>
+        <w:rPr>
+          <w:rFonts w:ascii="Times New Roman" w:eastAsia="Times New Roman" w:hAnsi="Times New Roman" w:cs="Times New Roman"/>
+          <w:sz w:val="24"/>
+          <w:szCs w:val="24"/>
+          <w:lang w:val="en-US" w:eastAsia="de-DE"/>
+        </w:rPr>
+        <w:t xml:space="preserve">. In contrast, we believe that </w:t>
+      </w:r>
+      <w:r>
+        <w:rPr>
+          <w:rFonts w:ascii="Times New Roman" w:eastAsia="Times New Roman" w:hAnsi="Times New Roman" w:cs="Times New Roman"/>
+          <w:sz w:val="24"/>
+          <w:szCs w:val="24"/>
+          <w:highlight w:val="yellow"/>
+          <w:lang w:val="en-US" w:eastAsia="de-DE"/>
+        </w:rPr>
+        <w:t xml:space="preserve">social access to the Internet is likely to prove </w:t>
+      </w:r>
+      <w:commentRangeStart w:id="43"/>
+      <w:r>
+        <w:rPr>
+          <w:rFonts w:ascii="Times New Roman" w:eastAsia="Times New Roman" w:hAnsi="Times New Roman" w:cs="Times New Roman"/>
+          <w:sz w:val="24"/>
+          <w:szCs w:val="24"/>
+          <w:highlight w:val="yellow"/>
+          <w:lang w:val="en-US" w:eastAsia="de-DE"/>
+        </w:rPr>
+        <w:t xml:space="preserve">vexing </w:t>
+      </w:r>
+      <w:commentRangeEnd w:id="43"/>
+      <w:r>
+        <w:rPr>
+          <w:rStyle w:val="Kommentarzeichen"/>
+          <w:highlight w:val="yellow"/>
+        </w:rPr>
+        <w:commentReference w:id="43"/>
+      </w:r>
+      <w:r>
+        <w:rPr>
+          <w:rFonts w:ascii="Times New Roman" w:eastAsia="Times New Roman" w:hAnsi="Times New Roman" w:cs="Times New Roman"/>
+          <w:sz w:val="24"/>
+          <w:szCs w:val="24"/>
+          <w:highlight w:val="yellow"/>
+          <w:lang w:val="en-US" w:eastAsia="de-DE"/>
+        </w:rPr>
+        <w:t>for many people</w:t>
+      </w:r>
+      <w:r>
+        <w:rPr>
+          <w:rFonts w:ascii="Times New Roman" w:eastAsia="Times New Roman" w:hAnsi="Times New Roman" w:cs="Times New Roman"/>
+          <w:sz w:val="24"/>
+          <w:szCs w:val="24"/>
+          <w:lang w:val="en-US" w:eastAsia="de-DE"/>
+        </w:rPr>
+        <w:t xml:space="preserve">, based on what careful studies of computer use and Internet use have shown us. </w:t>
       </w:r>
     </w:p>
     <w:p>
@@ -8653,27 +9040,120 @@
           <w:szCs w:val="24"/>
           <w:lang w:val="en-US" w:eastAsia="de-DE"/>
         </w:rPr>
-        <w:t xml:space="preserve">"Over 70% of the households called the help desk. Calls to the help desk represented the behavior of some of the more sophisticated users. Less sophisticated users dropped out once they hit usability barriers. The kinds of problems logged by help desk staff included problems in installing phone service, configuring the telecommunication software, busy signals (users often blamed themselves!), </w:t>
-      </w:r>
-      <w:proofErr w:type="gramStart"/>
-      <w:r>
-        <w:rPr>
-          <w:rFonts w:ascii="Times New Roman" w:eastAsia="Times New Roman" w:hAnsi="Times New Roman" w:cs="Times New Roman"/>
-          <w:sz w:val="24"/>
-          <w:szCs w:val="24"/>
-          <w:lang w:val="en-US" w:eastAsia="de-DE"/>
-        </w:rPr>
-        <w:t>buggy</w:t>
-      </w:r>
-      <w:proofErr w:type="gramEnd"/>
-      <w:r>
-        <w:rPr>
-          <w:rFonts w:ascii="Times New Roman" w:eastAsia="Times New Roman" w:hAnsi="Times New Roman" w:cs="Times New Roman"/>
-          <w:sz w:val="24"/>
-          <w:szCs w:val="24"/>
-          <w:lang w:val="en-US" w:eastAsia="de-DE"/>
-        </w:rPr>
-        <w:t xml:space="preserve"> software, inexperience with mice, keyboards, scroll bars, terminology, radio buttons, and menus. Yet, in our home interviews, we noted there were many more problems participants had not called about. </w:t>
+        <w:t>Although 50% of US households may have computers by the year 2000, organizations have been the major sites for adopting networked information systems, especially as implementers of advanced technologies. There are few studies of computer use in households. In one careful study of "ordinary households" (</w:t>
+      </w:r>
+      <w:proofErr w:type="spellStart"/>
+      <w:r>
+        <w:rPr>
+          <w:rFonts w:ascii="Times New Roman" w:eastAsia="Times New Roman" w:hAnsi="Times New Roman" w:cs="Times New Roman"/>
+          <w:sz w:val="24"/>
+          <w:szCs w:val="24"/>
+          <w:lang w:val="en-US" w:eastAsia="de-DE"/>
+        </w:rPr>
+        <w:t>HomeNet</w:t>
+      </w:r>
+      <w:proofErr w:type="spellEnd"/>
+      <w:r>
+        <w:rPr>
+          <w:rFonts w:ascii="Times New Roman" w:eastAsia="Times New Roman" w:hAnsi="Times New Roman" w:cs="Times New Roman"/>
+          <w:sz w:val="24"/>
+          <w:szCs w:val="24"/>
+          <w:lang w:val="en-US" w:eastAsia="de-DE"/>
+        </w:rPr>
+        <w:t>), researchers found that using the Internet is too hard for many "ordinary people" (</w:t>
+      </w:r>
+      <w:proofErr w:type="spellStart"/>
+      <w:r>
+        <w:fldChar w:fldCharType="begin"/>
+      </w:r>
+      <w:r>
+        <w:rPr>
+          <w:lang w:val="en-US"/>
+        </w:rPr>
+        <w:instrText xml:space="preserve"> HYPERLINK "http://www.dlib.org/dlib/january99/kling/01kling.html" \l "Kiesler-etal97" </w:instrText>
+      </w:r>
+      <w:r>
+        <w:fldChar w:fldCharType="separate"/>
+      </w:r>
+      <w:r>
+        <w:rPr>
+          <w:rFonts w:ascii="Times New Roman" w:eastAsia="Times New Roman" w:hAnsi="Times New Roman" w:cs="Times New Roman"/>
+          <w:color w:val="000099"/>
+          <w:sz w:val="24"/>
+          <w:szCs w:val="24"/>
+          <w:u w:val="single"/>
+          <w:lang w:val="en-US" w:eastAsia="de-DE"/>
+        </w:rPr>
+        <w:t>Kiesler</w:t>
+      </w:r>
+      <w:proofErr w:type="spellEnd"/>
+      <w:r>
+        <w:rPr>
+          <w:rFonts w:ascii="Times New Roman" w:eastAsia="Times New Roman" w:hAnsi="Times New Roman" w:cs="Times New Roman"/>
+          <w:color w:val="000099"/>
+          <w:sz w:val="24"/>
+          <w:szCs w:val="24"/>
+          <w:u w:val="single"/>
+          <w:lang w:val="en-US" w:eastAsia="de-DE"/>
+        </w:rPr>
+        <w:t xml:space="preserve">, Kraut, </w:t>
+      </w:r>
+      <w:proofErr w:type="spellStart"/>
+      <w:r>
+        <w:rPr>
+          <w:rFonts w:ascii="Times New Roman" w:eastAsia="Times New Roman" w:hAnsi="Times New Roman" w:cs="Times New Roman"/>
+          <w:color w:val="000099"/>
+          <w:sz w:val="24"/>
+          <w:szCs w:val="24"/>
+          <w:u w:val="single"/>
+          <w:lang w:val="en-US" w:eastAsia="de-DE"/>
+        </w:rPr>
+        <w:t>Mukhopadhyay</w:t>
+      </w:r>
+      <w:proofErr w:type="spellEnd"/>
+      <w:r>
+        <w:rPr>
+          <w:rFonts w:ascii="Times New Roman" w:eastAsia="Times New Roman" w:hAnsi="Times New Roman" w:cs="Times New Roman"/>
+          <w:color w:val="000099"/>
+          <w:sz w:val="24"/>
+          <w:szCs w:val="24"/>
+          <w:u w:val="single"/>
+          <w:lang w:val="en-US" w:eastAsia="de-DE"/>
+        </w:rPr>
+        <w:t xml:space="preserve">, and </w:t>
+      </w:r>
+      <w:proofErr w:type="spellStart"/>
+      <w:r>
+        <w:rPr>
+          <w:rFonts w:ascii="Times New Roman" w:eastAsia="Times New Roman" w:hAnsi="Times New Roman" w:cs="Times New Roman"/>
+          <w:color w:val="000099"/>
+          <w:sz w:val="24"/>
+          <w:szCs w:val="24"/>
+          <w:u w:val="single"/>
+          <w:lang w:val="en-US" w:eastAsia="de-DE"/>
+        </w:rPr>
+        <w:t>Scherlis</w:t>
+      </w:r>
+      <w:proofErr w:type="spellEnd"/>
+      <w:r>
+        <w:rPr>
+          <w:rFonts w:ascii="Times New Roman" w:eastAsia="Times New Roman" w:hAnsi="Times New Roman" w:cs="Times New Roman"/>
+          <w:color w:val="000099"/>
+          <w:sz w:val="24"/>
+          <w:szCs w:val="24"/>
+          <w:u w:val="single"/>
+          <w:lang w:val="en-US" w:eastAsia="de-DE"/>
+        </w:rPr>
+        <w:fldChar w:fldCharType="end"/>
+      </w:r>
+      <w:r>
+        <w:rPr>
+          <w:rFonts w:ascii="Times New Roman" w:eastAsia="Times New Roman" w:hAnsi="Times New Roman" w:cs="Times New Roman"/>
+          <w:sz w:val="24"/>
+          <w:szCs w:val="24"/>
+          <w:lang w:val="en-US" w:eastAsia="de-DE"/>
+        </w:rPr>
+        <w:t xml:space="preserve">. 1997): </w:t>
       </w:r>
     </w:p>
     <w:p>
@@ -8694,7 +9174,7 @@
           <w:szCs w:val="24"/>
           <w:lang w:val="en-US" w:eastAsia="de-DE"/>
         </w:rPr>
-        <w:t xml:space="preserve">".. </w:t>
+        <w:t xml:space="preserve">"Over 70% of the households called the help desk. Calls to the help desk represented the behavior of some of the more sophisticated users. Less sophisticated users dropped out once they hit usability barriers. The kinds of problems logged by help desk staff included problems in installing phone service, configuring the telecommunication software, busy signals (users often blamed themselves!), </w:t>
       </w:r>
       <w:proofErr w:type="gramStart"/>
       <w:r>
@@ -8704,7 +9184,7 @@
           <w:szCs w:val="24"/>
           <w:lang w:val="en-US" w:eastAsia="de-DE"/>
         </w:rPr>
-        <w:t>we</w:t>
+        <w:t>buggy</w:t>
       </w:r>
       <w:proofErr w:type="gramEnd"/>
       <w:r>
@@ -8714,7 +9194,7 @@
           <w:szCs w:val="24"/>
           <w:lang w:val="en-US" w:eastAsia="de-DE"/>
         </w:rPr>
-        <w:t xml:space="preserve"> thought that as everyone learned how to use the computer and what the Internet could do for them, the influence of their initial computer skill would decline with time. We were wrong. Even after a year of experience with the Internet, participant's initial computer skill still constrained their Internet usage. This result held across different gender and age groups." </w:t>
+        <w:t xml:space="preserve"> software, inexperience with mice, keyboards, scroll bars, terminology, radio buttons, and menus. Yet, in our home interviews, we noted there were many more problems participants had not called about. </w:t>
       </w:r>
     </w:p>
     <w:p>
@@ -8735,6 +9215,112 @@
           <w:szCs w:val="24"/>
           <w:lang w:val="en-US" w:eastAsia="de-DE"/>
         </w:rPr>
+        <w:t xml:space="preserve">".. </w:t>
+      </w:r>
+      <w:proofErr w:type="gramStart"/>
+      <w:r>
+        <w:rPr>
+          <w:rFonts w:ascii="Times New Roman" w:eastAsia="Times New Roman" w:hAnsi="Times New Roman" w:cs="Times New Roman"/>
+          <w:sz w:val="24"/>
+          <w:szCs w:val="24"/>
+          <w:lang w:val="en-US" w:eastAsia="de-DE"/>
+        </w:rPr>
+        <w:t>we</w:t>
+      </w:r>
+      <w:proofErr w:type="gramEnd"/>
+      <w:r>
+        <w:rPr>
+          <w:rFonts w:ascii="Times New Roman" w:eastAsia="Times New Roman" w:hAnsi="Times New Roman" w:cs="Times New Roman"/>
+          <w:sz w:val="24"/>
+          <w:szCs w:val="24"/>
+          <w:lang w:val="en-US" w:eastAsia="de-DE"/>
+        </w:rPr>
+        <w:t xml:space="preserve"> thought that </w:t>
+      </w:r>
+      <w:r>
+        <w:rPr>
+          <w:rFonts w:ascii="Times New Roman" w:eastAsia="Times New Roman" w:hAnsi="Times New Roman" w:cs="Times New Roman"/>
+          <w:sz w:val="24"/>
+          <w:szCs w:val="24"/>
+          <w:highlight w:val="yellow"/>
+          <w:lang w:val="en-US" w:eastAsia="de-DE"/>
+        </w:rPr>
+        <w:t xml:space="preserve">as everyone learned how to use the computer and what the Internet could do for them, </w:t>
+      </w:r>
+      <w:commentRangeStart w:id="44"/>
+      <w:r>
+        <w:rPr>
+          <w:rFonts w:ascii="Times New Roman" w:eastAsia="Times New Roman" w:hAnsi="Times New Roman" w:cs="Times New Roman"/>
+          <w:sz w:val="24"/>
+          <w:szCs w:val="24"/>
+          <w:highlight w:val="yellow"/>
+          <w:lang w:val="en-US" w:eastAsia="de-DE"/>
+        </w:rPr>
+        <w:t>the influence of their initial computer skill would decline with time</w:t>
+      </w:r>
+      <w:r>
+        <w:rPr>
+          <w:rFonts w:ascii="Times New Roman" w:eastAsia="Times New Roman" w:hAnsi="Times New Roman" w:cs="Times New Roman"/>
+          <w:sz w:val="24"/>
+          <w:szCs w:val="24"/>
+          <w:lang w:val="en-US" w:eastAsia="de-DE"/>
+        </w:rPr>
+        <w:t xml:space="preserve">. We were </w:t>
+      </w:r>
+      <w:r>
+        <w:rPr>
+          <w:rFonts w:ascii="Times New Roman" w:eastAsia="Times New Roman" w:hAnsi="Times New Roman" w:cs="Times New Roman"/>
+          <w:sz w:val="24"/>
+          <w:szCs w:val="24"/>
+          <w:highlight w:val="yellow"/>
+          <w:lang w:val="en-US" w:eastAsia="de-DE"/>
+        </w:rPr>
+        <w:t>wrong</w:t>
+      </w:r>
+      <w:r>
+        <w:rPr>
+          <w:rFonts w:ascii="Times New Roman" w:eastAsia="Times New Roman" w:hAnsi="Times New Roman" w:cs="Times New Roman"/>
+          <w:sz w:val="24"/>
+          <w:szCs w:val="24"/>
+          <w:lang w:val="en-US" w:eastAsia="de-DE"/>
+        </w:rPr>
+        <w:t>.</w:t>
+      </w:r>
+      <w:commentRangeEnd w:id="44"/>
+      <w:r>
+        <w:rPr>
+          <w:rStyle w:val="Kommentarzeichen"/>
+        </w:rPr>
+        <w:commentReference w:id="44"/>
+      </w:r>
+      <w:r>
+        <w:rPr>
+          <w:rFonts w:ascii="Times New Roman" w:eastAsia="Times New Roman" w:hAnsi="Times New Roman" w:cs="Times New Roman"/>
+          <w:sz w:val="24"/>
+          <w:szCs w:val="24"/>
+          <w:lang w:val="en-US" w:eastAsia="de-DE"/>
+        </w:rPr>
+        <w:t xml:space="preserve"> Even after a year of experience with the Internet, participant's initial computer skill still constrained their Internet usage. This result held across different gender and age groups." </w:t>
+      </w:r>
+    </w:p>
+    <w:p>
+      <w:pPr>
+        <w:spacing w:before="100" w:beforeAutospacing="1" w:after="100" w:afterAutospacing="1" w:line="240" w:lineRule="auto"/>
+        <w:jc w:val="both"/>
+        <w:rPr>
+          <w:rFonts w:ascii="Times New Roman" w:eastAsia="Times New Roman" w:hAnsi="Times New Roman" w:cs="Times New Roman"/>
+          <w:sz w:val="24"/>
+          <w:szCs w:val="24"/>
+          <w:lang w:val="en-US" w:eastAsia="de-DE"/>
+        </w:rPr>
+      </w:pPr>
+      <w:r>
+        <w:rPr>
+          <w:rFonts w:ascii="Times New Roman" w:eastAsia="Times New Roman" w:hAnsi="Times New Roman" w:cs="Times New Roman"/>
+          <w:sz w:val="24"/>
+          <w:szCs w:val="24"/>
+          <w:lang w:val="en-US" w:eastAsia="de-DE"/>
+        </w:rPr>
         <w:t xml:space="preserve">These findings serve as a cautionary note about our expecting the North American public to rapidly form a "network nation." One intriguing finding of the </w:t>
       </w:r>
       <w:proofErr w:type="spellStart"/>
@@ -8822,7 +9408,82 @@
           <w:szCs w:val="24"/>
           <w:lang w:val="en-US" w:eastAsia="de-DE"/>
         </w:rPr>
-        <w:t xml:space="preserve">Effective computer systems that use Internet services will require reliable complementary technological resources -- such as printers, electricity (reliable in urban settings, sometimes problematic after disasters and in remote regions). What is less well appreciated is how the infrastructure for making computer systems workable also includes a variety of resources that are social in character. Skilled technical installers, trainers and consultants are the most obvious social resources. In addition, people who use advanced networking applications need know-how -- to be able to learn to effectively integrate them into their working practices -- based on learning from others. </w:t>
+        <w:t xml:space="preserve">Effective </w:t>
+      </w:r>
+      <w:r>
+        <w:rPr>
+          <w:rFonts w:ascii="Times New Roman" w:eastAsia="Times New Roman" w:hAnsi="Times New Roman" w:cs="Times New Roman"/>
+          <w:sz w:val="24"/>
+          <w:szCs w:val="24"/>
+          <w:highlight w:val="yellow"/>
+          <w:lang w:val="en-US" w:eastAsia="de-DE"/>
+        </w:rPr>
+        <w:t>computer systems that use Internet services will require reliable complementary technological resources</w:t>
+      </w:r>
+      <w:r>
+        <w:rPr>
+          <w:rFonts w:ascii="Times New Roman" w:eastAsia="Times New Roman" w:hAnsi="Times New Roman" w:cs="Times New Roman"/>
+          <w:sz w:val="24"/>
+          <w:szCs w:val="24"/>
+          <w:lang w:val="en-US" w:eastAsia="de-DE"/>
+        </w:rPr>
+        <w:t xml:space="preserve"> -- such as printers, electricity (reliable in urban settings, sometimes problematic after disasters and in remote regions). What is less well appreciated is how the </w:t>
+      </w:r>
+      <w:r>
+        <w:rPr>
+          <w:rFonts w:ascii="Times New Roman" w:eastAsia="Times New Roman" w:hAnsi="Times New Roman" w:cs="Times New Roman"/>
+          <w:sz w:val="24"/>
+          <w:szCs w:val="24"/>
+          <w:highlight w:val="yellow"/>
+          <w:lang w:val="en-US" w:eastAsia="de-DE"/>
+        </w:rPr>
+        <w:t xml:space="preserve">infrastructure for making computer systems workable </w:t>
+      </w:r>
+      <w:commentRangeStart w:id="45"/>
+      <w:r>
+        <w:rPr>
+          <w:rFonts w:ascii="Times New Roman" w:eastAsia="Times New Roman" w:hAnsi="Times New Roman" w:cs="Times New Roman"/>
+          <w:sz w:val="24"/>
+          <w:szCs w:val="24"/>
+          <w:highlight w:val="yellow"/>
+          <w:lang w:val="en-US" w:eastAsia="de-DE"/>
+        </w:rPr>
+        <w:t>also includes a variety of resources that are social in character</w:t>
+      </w:r>
+      <w:commentRangeEnd w:id="45"/>
+      <w:r>
+        <w:rPr>
+          <w:rStyle w:val="Kommentarzeichen"/>
+        </w:rPr>
+        <w:commentReference w:id="45"/>
+      </w:r>
+      <w:r>
+        <w:rPr>
+          <w:rFonts w:ascii="Times New Roman" w:eastAsia="Times New Roman" w:hAnsi="Times New Roman" w:cs="Times New Roman"/>
+          <w:sz w:val="24"/>
+          <w:szCs w:val="24"/>
+          <w:lang w:val="en-US" w:eastAsia="de-DE"/>
+        </w:rPr>
+        <w:t xml:space="preserve">. </w:t>
+      </w:r>
+      <w:r>
+        <w:rPr>
+          <w:rFonts w:ascii="Times New Roman" w:eastAsia="Times New Roman" w:hAnsi="Times New Roman" w:cs="Times New Roman"/>
+          <w:sz w:val="24"/>
+          <w:szCs w:val="24"/>
+          <w:highlight w:val="yellow"/>
+          <w:lang w:val="en-US" w:eastAsia="de-DE"/>
+        </w:rPr>
+        <w:t>Skilled technical installers, trainers and consultants are the most obvious social resources.</w:t>
+      </w:r>
+      <w:r>
+        <w:rPr>
+          <w:rFonts w:ascii="Times New Roman" w:eastAsia="Times New Roman" w:hAnsi="Times New Roman" w:cs="Times New Roman"/>
+          <w:sz w:val="24"/>
+          <w:szCs w:val="24"/>
+          <w:lang w:val="en-US" w:eastAsia="de-DE"/>
+        </w:rPr>
+        <w:t xml:space="preserve"> In addition, people who use advanced networking applications need know-how -- to be able to learn to effectively integrate them into their working practices -- based on learning from others. </w:t>
       </w:r>
     </w:p>
     <w:p>
@@ -8843,7 +9504,17 @@
           <w:szCs w:val="24"/>
           <w:lang w:val="en-US" w:eastAsia="de-DE"/>
         </w:rPr>
-        <w:t xml:space="preserve">There is some debate about how much computer use has simplified in the last decade. It is probably easier to use a stand-alone PC "out of the box." However, the dominant operating systems, such as Windows 95/98/NT, </w:t>
+        <w:t xml:space="preserve">There is some debate about how much computer use has simplified in the last decade. It is probably easier to use a stand-alone PC "out of the box." However, the dominant operating </w:t>
+      </w:r>
+      <w:r>
+        <w:rPr>
+          <w:rFonts w:ascii="Times New Roman" w:eastAsia="Times New Roman" w:hAnsi="Times New Roman" w:cs="Times New Roman"/>
+          <w:sz w:val="24"/>
+          <w:szCs w:val="24"/>
+          <w:lang w:val="en-US" w:eastAsia="de-DE"/>
+        </w:rPr>
+        <w:lastRenderedPageBreak/>
+        <w:t xml:space="preserve">systems, such as Windows 95/98/NT, </w:t>
       </w:r>
       <w:proofErr w:type="gramStart"/>
       <w:r>
@@ -8884,7 +9555,6 @@
           <w:szCs w:val="24"/>
           <w:lang w:val="en-US" w:eastAsia="de-DE"/>
         </w:rPr>
-        <w:lastRenderedPageBreak/>
         <w:t>System infrastructure is a socio-technical system since technical capabilities depend upon skilled people, administrative procedures, etc.; and social capabilities are enabled by simpler supporting technologies (e.g., word processors for creating technical documents, cellular telephones and pagers for contacting rapid-response consultants) (</w:t>
       </w:r>
       <w:hyperlink r:id="rId50" w:anchor="Kling92" w:history="1">
@@ -8907,7 +9577,24 @@
           <w:szCs w:val="24"/>
           <w:lang w:val="en-US" w:eastAsia="de-DE"/>
         </w:rPr>
-        <w:t xml:space="preserve">, 1992). Malfunctioning computer systems are not simply an opportunity loss, such as a book that is bought but not read. When people organize their days about the expectations that key technologies will work well -- and they don't -- they often spend considerable time tinkering to get systems to work, waiting for help to come, and so on. </w:t>
+        <w:t xml:space="preserve">, 1992). Malfunctioning computer systems are not simply an opportunity loss, such as a book that is bought but not read. When people organize their days about the expectations that key technologies will work well -- and they don't -- </w:t>
+      </w:r>
+      <w:commentRangeStart w:id="46"/>
+      <w:r>
+        <w:rPr>
+          <w:rFonts w:ascii="Times New Roman" w:eastAsia="Times New Roman" w:hAnsi="Times New Roman" w:cs="Times New Roman"/>
+          <w:sz w:val="24"/>
+          <w:szCs w:val="24"/>
+          <w:lang w:val="en-US" w:eastAsia="de-DE"/>
+        </w:rPr>
+        <w:t xml:space="preserve">they often spend considerable time tinkering to get systems to work, waiting for help to come, and so on. </w:t>
+      </w:r>
+      <w:commentRangeEnd w:id="46"/>
+      <w:r>
+        <w:rPr>
+          <w:rStyle w:val="Kommentarzeichen"/>
+        </w:rPr>
+        <w:commentReference w:id="46"/>
       </w:r>
     </w:p>
     <w:p>
@@ -8921,14 +9608,31 @@
           <w:lang w:val="en-US" w:eastAsia="de-DE"/>
         </w:rPr>
       </w:pPr>
-      <w:r>
-        <w:rPr>
-          <w:rFonts w:ascii="Times New Roman" w:eastAsia="Times New Roman" w:hAnsi="Times New Roman" w:cs="Times New Roman"/>
-          <w:sz w:val="24"/>
-          <w:szCs w:val="24"/>
-          <w:lang w:val="en-US" w:eastAsia="de-DE"/>
-        </w:rPr>
-        <w:t xml:space="preserve">Workable computer applications are usually supported by a strong socio-technical infrastructure. The "surface features" of computer systems are the most visible and the primary subject of debates and systems analysis. But they are only one part of computerization projects. Many key parts of information systems are </w:t>
+      <w:commentRangeStart w:id="47"/>
+      <w:r>
+        <w:rPr>
+          <w:rFonts w:ascii="Times New Roman" w:eastAsia="Times New Roman" w:hAnsi="Times New Roman" w:cs="Times New Roman"/>
+          <w:sz w:val="24"/>
+          <w:szCs w:val="24"/>
+          <w:lang w:val="en-US" w:eastAsia="de-DE"/>
+        </w:rPr>
+        <w:t>Workable computer applications are usually supported by a strong socio-technical infrastructure</w:t>
+      </w:r>
+      <w:commentRangeEnd w:id="47"/>
+      <w:r>
+        <w:rPr>
+          <w:rStyle w:val="Kommentarzeichen"/>
+        </w:rPr>
+        <w:commentReference w:id="47"/>
+      </w:r>
+      <w:r>
+        <w:rPr>
+          <w:rFonts w:ascii="Times New Roman" w:eastAsia="Times New Roman" w:hAnsi="Times New Roman" w:cs="Times New Roman"/>
+          <w:sz w:val="24"/>
+          <w:szCs w:val="24"/>
+          <w:lang w:val="en-US" w:eastAsia="de-DE"/>
+        </w:rPr>
+        <w:t xml:space="preserve">. The "surface features" of computer systems are the most visible and the primary subject of debates and systems analysis. But they are only one part of computerization projects. Many key parts of information systems are </w:t>
       </w:r>
       <w:proofErr w:type="gramStart"/>
       <w:r>
@@ -8938,7 +9642,17 @@
           <w:szCs w:val="24"/>
           <w:lang w:val="en-US" w:eastAsia="de-DE"/>
         </w:rPr>
-        <w:t>neither immediately visible or</w:t>
+        <w:t xml:space="preserve">neither immediately visible </w:t>
+      </w:r>
+      <w:commentRangeStart w:id="48"/>
+      <w:r>
+        <w:rPr>
+          <w:rFonts w:ascii="Times New Roman" w:eastAsia="Times New Roman" w:hAnsi="Times New Roman" w:cs="Times New Roman"/>
+          <w:sz w:val="24"/>
+          <w:szCs w:val="24"/>
+          <w:lang w:val="en-US" w:eastAsia="de-DE"/>
+        </w:rPr>
+        <w:t>or</w:t>
       </w:r>
       <w:proofErr w:type="gramEnd"/>
       <w:r>
@@ -8948,7 +9662,23 @@
           <w:szCs w:val="24"/>
           <w:lang w:val="en-US" w:eastAsia="de-DE"/>
         </w:rPr>
-        <w:t xml:space="preserve"> interesting in their novelty. They include technical infrastructure, such as reliable electricity (which may be a given in urban America, but problematic in wilderness areas, or in urban areas after a major devastation.) They also involve a range of skilled-support -- from people to document systems features and train people to use them to rapid-response consultants who can diagnose and repair system failures </w:t>
+        <w:t xml:space="preserve"> </w:t>
+      </w:r>
+      <w:commentRangeEnd w:id="48"/>
+      <w:r>
+        <w:rPr>
+          <w:rStyle w:val="Kommentarzeichen"/>
+        </w:rPr>
+        <w:commentReference w:id="48"/>
+      </w:r>
+      <w:r>
+        <w:rPr>
+          <w:rFonts w:ascii="Times New Roman" w:eastAsia="Times New Roman" w:hAnsi="Times New Roman" w:cs="Times New Roman"/>
+          <w:sz w:val="24"/>
+          <w:szCs w:val="24"/>
+          <w:lang w:val="en-US" w:eastAsia="de-DE"/>
+        </w:rPr>
+        <w:t xml:space="preserve">interesting in their novelty. They include technical infrastructure, such as reliable electricity (which may be a given in urban America, but problematic in wilderness areas, or in urban areas after a major devastation.) They also involve a range of skilled-support -- from people to document systems features and train people to use them to rapid-response consultants who can diagnose and repair system failures </w:t>
       </w:r>
     </w:p>
     <w:p>
@@ -8969,7 +9699,33 @@
           <w:szCs w:val="24"/>
           <w:lang w:val="en-US" w:eastAsia="de-DE"/>
         </w:rPr>
-        <w:t>Much of the research about appropriate infrastructure comes from studies of systems that underperformed or failed (</w:t>
+        <w:t xml:space="preserve">Much of the research about </w:t>
+      </w:r>
+      <w:commentRangeStart w:id="49"/>
+      <w:r>
+        <w:rPr>
+          <w:rFonts w:ascii="Times New Roman" w:eastAsia="Times New Roman" w:hAnsi="Times New Roman" w:cs="Times New Roman"/>
+          <w:sz w:val="24"/>
+          <w:szCs w:val="24"/>
+          <w:lang w:val="en-US" w:eastAsia="de-DE"/>
+        </w:rPr>
+        <w:t>appropriate infrastructure comes from studies of systems that underperformed or failed</w:t>
+      </w:r>
+      <w:commentRangeEnd w:id="49"/>
+      <w:r>
+        <w:rPr>
+          <w:rStyle w:val="Kommentarzeichen"/>
+        </w:rPr>
+        <w:commentReference w:id="49"/>
+      </w:r>
+      <w:r>
+        <w:rPr>
+          <w:rFonts w:ascii="Times New Roman" w:eastAsia="Times New Roman" w:hAnsi="Times New Roman" w:cs="Times New Roman"/>
+          <w:sz w:val="24"/>
+          <w:szCs w:val="24"/>
+          <w:lang w:val="en-US" w:eastAsia="de-DE"/>
+        </w:rPr>
+        <w:t xml:space="preserve"> (</w:t>
       </w:r>
       <w:hyperlink r:id="rId51" w:anchor="Star96" w:history="1">
         <w:r>
@@ -9112,7 +9868,34 @@
           <w:szCs w:val="24"/>
           <w:lang w:val="en-US" w:eastAsia="de-DE"/>
         </w:rPr>
-        <w:t xml:space="preserve"> because of the uneven and often limited support for its technical requirements in various university labs. In short, a weak local socio-technical infrastructure can undermine the effective workability of computer systems, including those in people’s homes, as we have discussed above (also see </w:t>
+        <w:t xml:space="preserve"> because of the uneven and often limited support for its technical requirements in various university labs. In short, </w:t>
+      </w:r>
+      <w:commentRangeStart w:id="50"/>
+      <w:r>
+        <w:rPr>
+          <w:rFonts w:ascii="Times New Roman" w:eastAsia="Times New Roman" w:hAnsi="Times New Roman" w:cs="Times New Roman"/>
+          <w:sz w:val="24"/>
+          <w:szCs w:val="24"/>
+          <w:highlight w:val="yellow"/>
+          <w:lang w:val="en-US" w:eastAsia="de-DE"/>
+        </w:rPr>
+        <w:t>a weak local socio-technical infrastructure can undermine the effective workability of computer systems</w:t>
+      </w:r>
+      <w:commentRangeEnd w:id="50"/>
+      <w:r>
+        <w:rPr>
+          <w:rStyle w:val="Kommentarzeichen"/>
+        </w:rPr>
+        <w:commentReference w:id="50"/>
+      </w:r>
+      <w:r>
+        <w:rPr>
+          <w:rFonts w:ascii="Times New Roman" w:eastAsia="Times New Roman" w:hAnsi="Times New Roman" w:cs="Times New Roman"/>
+          <w:sz w:val="24"/>
+          <w:szCs w:val="24"/>
+          <w:lang w:val="en-US" w:eastAsia="de-DE"/>
+        </w:rPr>
+        <w:t xml:space="preserve">, including those in people’s homes, as we have discussed above (also see </w:t>
       </w:r>
       <w:hyperlink r:id="rId54" w:anchor="Haddon95" w:history="1">
         <w:r>
@@ -9200,7 +9983,78 @@
           <w:szCs w:val="24"/>
           <w:lang w:val="en-US" w:eastAsia="de-DE"/>
         </w:rPr>
-        <w:t xml:space="preserve"> interested in developing reliable knowledge about information technology and social change, based on systematic empirical research, to inform both public policy debates and professional practice. Many of us have developed concepts to help understand the design, use, configuration, and/or consequences of information and communication technologies so that they are actually workable for people. This contrasts with high spirited but largely a-priori promotions of technologies that occasionally work well for people, occasionally are valuable, are sometimes abandoned, are sometimes unusable, and thus incur predictable waste and inspire misplaced hopes. That is one important way that "social informatics matters" and one that I have emphasized in this article. This view of social informatics has important repercussions for public policy, professional practice, and the education of information technology professionals (see </w:t>
+        <w:t xml:space="preserve"> interested in developing reliable knowledge about information technology and social change, based on systematic empirical research, to inform both public policy debates and professional practice. Many of us have developed </w:t>
+      </w:r>
+      <w:r>
+        <w:rPr>
+          <w:rFonts w:ascii="Times New Roman" w:eastAsia="Times New Roman" w:hAnsi="Times New Roman" w:cs="Times New Roman"/>
+          <w:sz w:val="24"/>
+          <w:szCs w:val="24"/>
+          <w:highlight w:val="yellow"/>
+          <w:lang w:val="en-US" w:eastAsia="de-DE"/>
+        </w:rPr>
+        <w:t>concepts to help understand the design, use, configuration, and/or consequences of information and communication technologies so that they are actually workable for people</w:t>
+      </w:r>
+      <w:r>
+        <w:rPr>
+          <w:rFonts w:ascii="Times New Roman" w:eastAsia="Times New Roman" w:hAnsi="Times New Roman" w:cs="Times New Roman"/>
+          <w:sz w:val="24"/>
+          <w:szCs w:val="24"/>
+          <w:lang w:val="en-US" w:eastAsia="de-DE"/>
+        </w:rPr>
+        <w:t>. This contrasts with high spirited but largely a-priori promotions of technologies that occasionally work well for people, occasionally are valuable, are sometimes abandoned, are sometimes unusable, and thus incur predictable waste and inspire misplaced hopes. That is one important way that "</w:t>
+      </w:r>
+      <w:commentRangeStart w:id="51"/>
+      <w:r>
+        <w:rPr>
+          <w:rFonts w:ascii="Times New Roman" w:eastAsia="Times New Roman" w:hAnsi="Times New Roman" w:cs="Times New Roman"/>
+          <w:sz w:val="24"/>
+          <w:szCs w:val="24"/>
+          <w:lang w:val="en-US" w:eastAsia="de-DE"/>
+        </w:rPr>
+        <w:t>social informatics matters</w:t>
+      </w:r>
+      <w:commentRangeEnd w:id="51"/>
+      <w:r>
+        <w:rPr>
+          <w:rStyle w:val="Kommentarzeichen"/>
+        </w:rPr>
+        <w:commentReference w:id="51"/>
+      </w:r>
+      <w:r>
+        <w:rPr>
+          <w:rFonts w:ascii="Times New Roman" w:eastAsia="Times New Roman" w:hAnsi="Times New Roman" w:cs="Times New Roman"/>
+          <w:sz w:val="24"/>
+          <w:szCs w:val="24"/>
+          <w:lang w:val="en-US" w:eastAsia="de-DE"/>
+        </w:rPr>
+        <w:t xml:space="preserve">" and one that I have emphasized in this article. This view of social informatics has important </w:t>
+      </w:r>
+      <w:commentRangeStart w:id="52"/>
+      <w:r>
+        <w:rPr>
+          <w:rFonts w:ascii="Times New Roman" w:eastAsia="Times New Roman" w:hAnsi="Times New Roman" w:cs="Times New Roman"/>
+          <w:sz w:val="24"/>
+          <w:szCs w:val="24"/>
+          <w:lang w:val="en-US" w:eastAsia="de-DE"/>
+        </w:rPr>
+        <w:t xml:space="preserve">repercussions </w:t>
+      </w:r>
+      <w:commentRangeEnd w:id="52"/>
+      <w:r>
+        <w:rPr>
+          <w:rStyle w:val="Kommentarzeichen"/>
+        </w:rPr>
+        <w:commentReference w:id="52"/>
+      </w:r>
+      <w:r>
+        <w:rPr>
+          <w:rFonts w:ascii="Times New Roman" w:eastAsia="Times New Roman" w:hAnsi="Times New Roman" w:cs="Times New Roman"/>
+          <w:sz w:val="24"/>
+          <w:szCs w:val="24"/>
+          <w:lang w:val="en-US" w:eastAsia="de-DE"/>
+        </w:rPr>
+        <w:t xml:space="preserve">for public policy, professional practice, and the education of information technology professionals (see </w:t>
       </w:r>
       <w:hyperlink r:id="rId55" w:anchor="Kling93" w:history="1">
         <w:r>
@@ -9300,17 +10154,60 @@
           <w:szCs w:val="24"/>
           <w:lang w:val="en-US" w:eastAsia="de-DE"/>
         </w:rPr>
-        <w:t xml:space="preserve">Social informatics research also investigates intriguing new social phenomena that emerge when people use information technology, such as the ways that people develop trust in virtual </w:t>
-      </w:r>
-      <w:r>
-        <w:rPr>
-          <w:rFonts w:ascii="Times New Roman" w:eastAsia="Times New Roman" w:hAnsi="Times New Roman" w:cs="Times New Roman"/>
-          <w:sz w:val="24"/>
-          <w:szCs w:val="24"/>
-          <w:lang w:val="en-US" w:eastAsia="de-DE"/>
-        </w:rPr>
         <w:lastRenderedPageBreak/>
-        <w:t>teams (</w:t>
+        <w:t xml:space="preserve">Social informatics research also investigates </w:t>
+      </w:r>
+      <w:commentRangeStart w:id="53"/>
+      <w:r>
+        <w:rPr>
+          <w:rFonts w:ascii="Times New Roman" w:eastAsia="Times New Roman" w:hAnsi="Times New Roman" w:cs="Times New Roman"/>
+          <w:sz w:val="24"/>
+          <w:szCs w:val="24"/>
+          <w:lang w:val="en-US" w:eastAsia="de-DE"/>
+        </w:rPr>
+        <w:t xml:space="preserve">intriguing </w:t>
+      </w:r>
+      <w:commentRangeEnd w:id="53"/>
+      <w:r>
+        <w:rPr>
+          <w:rStyle w:val="Kommentarzeichen"/>
+        </w:rPr>
+        <w:commentReference w:id="53"/>
+      </w:r>
+      <w:r>
+        <w:rPr>
+          <w:rFonts w:ascii="Times New Roman" w:eastAsia="Times New Roman" w:hAnsi="Times New Roman" w:cs="Times New Roman"/>
+          <w:sz w:val="24"/>
+          <w:szCs w:val="24"/>
+          <w:lang w:val="en-US" w:eastAsia="de-DE"/>
+        </w:rPr>
+        <w:t xml:space="preserve">new social phenomena that emerge when people use information technology, such as </w:t>
+      </w:r>
+      <w:commentRangeStart w:id="54"/>
+      <w:r>
+        <w:rPr>
+          <w:rFonts w:ascii="Times New Roman" w:eastAsia="Times New Roman" w:hAnsi="Times New Roman" w:cs="Times New Roman"/>
+          <w:sz w:val="24"/>
+          <w:szCs w:val="24"/>
+          <w:lang w:val="en-US" w:eastAsia="de-DE"/>
+        </w:rPr>
+        <w:t>the ways that people develop trust in virtual teams</w:t>
+      </w:r>
+      <w:commentRangeEnd w:id="54"/>
+      <w:r>
+        <w:rPr>
+          <w:rStyle w:val="Kommentarzeichen"/>
+        </w:rPr>
+        <w:commentReference w:id="54"/>
+      </w:r>
+      <w:r>
+        <w:rPr>
+          <w:rFonts w:ascii="Times New Roman" w:eastAsia="Times New Roman" w:hAnsi="Times New Roman" w:cs="Times New Roman"/>
+          <w:sz w:val="24"/>
+          <w:szCs w:val="24"/>
+          <w:lang w:val="en-US" w:eastAsia="de-DE"/>
+        </w:rPr>
+        <w:t xml:space="preserve"> (</w:t>
       </w:r>
       <w:proofErr w:type="spellStart"/>
       <w:r>
@@ -9452,7 +10349,26 @@
           <w:szCs w:val="24"/>
           <w:lang w:val="en-US" w:eastAsia="de-DE"/>
         </w:rPr>
-        <w:t xml:space="preserve">In this article I have identified a few key ideas that come from 25 years of systematic analytical and critical research about information technology and social life. There are other sources for a more expanded treatment (see, for example </w:t>
+        <w:t xml:space="preserve">In this article I have identified a few key ideas that come from </w:t>
+      </w:r>
+      <w:r>
+        <w:rPr>
+          <w:rFonts w:ascii="Times New Roman" w:eastAsia="Times New Roman" w:hAnsi="Times New Roman" w:cs="Times New Roman"/>
+          <w:sz w:val="24"/>
+          <w:szCs w:val="24"/>
+          <w:highlight w:val="yellow"/>
+          <w:lang w:val="en-US" w:eastAsia="de-DE"/>
+        </w:rPr>
+        <w:t>25 years</w:t>
+      </w:r>
+      <w:r>
+        <w:rPr>
+          <w:rFonts w:ascii="Times New Roman" w:eastAsia="Times New Roman" w:hAnsi="Times New Roman" w:cs="Times New Roman"/>
+          <w:sz w:val="24"/>
+          <w:szCs w:val="24"/>
+          <w:lang w:val="en-US" w:eastAsia="de-DE"/>
+        </w:rPr>
+        <w:t xml:space="preserve"> of systematic analytical and critical research about information technology and social life. There are other sources for a more expanded treatment (see, for example </w:t>
       </w:r>
       <w:hyperlink r:id="rId59" w:anchor="Kling93" w:history="1">
         <w:r>
@@ -9596,7 +10512,33 @@
           <w:szCs w:val="24"/>
           <w:lang w:val="en-US" w:eastAsia="de-DE"/>
         </w:rPr>
-        <w:t xml:space="preserve">Other social informatics researchers might emphasize other ideas. I have emphasized organizational examples because information technology and organizational change (organizational informatics) have been more carefully researched and theorized in complex organizations than computer use in settings such as households. </w:t>
+        <w:t xml:space="preserve">Other social informatics researchers might emphasize other ideas. </w:t>
+      </w:r>
+      <w:commentRangeStart w:id="55"/>
+      <w:r>
+        <w:rPr>
+          <w:rFonts w:ascii="Times New Roman" w:eastAsia="Times New Roman" w:hAnsi="Times New Roman" w:cs="Times New Roman"/>
+          <w:sz w:val="24"/>
+          <w:szCs w:val="24"/>
+          <w:lang w:val="en-US" w:eastAsia="de-DE"/>
+        </w:rPr>
+        <w:t>I have emphasized organizational examples</w:t>
+      </w:r>
+      <w:commentRangeEnd w:id="55"/>
+      <w:r>
+        <w:rPr>
+          <w:rStyle w:val="Kommentarzeichen"/>
+        </w:rPr>
+        <w:commentReference w:id="55"/>
+      </w:r>
+      <w:r>
+        <w:rPr>
+          <w:rFonts w:ascii="Times New Roman" w:eastAsia="Times New Roman" w:hAnsi="Times New Roman" w:cs="Times New Roman"/>
+          <w:sz w:val="24"/>
+          <w:szCs w:val="24"/>
+          <w:lang w:val="en-US" w:eastAsia="de-DE"/>
+        </w:rPr>
+        <w:t xml:space="preserve"> because information technology and organizational change (organizational informatics) have been more carefully researched and theorized in complex organizations than computer use in settings such as households. </w:t>
       </w:r>
     </w:p>
     <w:p>
@@ -9706,7 +10648,33 @@
           <w:szCs w:val="24"/>
           <w:lang w:val="en-US" w:eastAsia="de-DE"/>
         </w:rPr>
-        <w:t xml:space="preserve">The social informatics label energizes some faculty. One colleague at another university told me that he didn’t know how to succinctly characterize his interests when he was searching for a professorship. When he learned about social informatics, he felt that it was a terrific label for his interests. But I also know some faculty, especially those who are in single-discipline academic units, whose research comfortably fits within social informatics who will resist the term because adopting it doesn’t help them in their struggles for research resources, good students, and impact for their research within their traditionally defined disciplines. </w:t>
+        <w:t xml:space="preserve">The social informatics label energizes some faculty. One colleague at another university told me that he didn’t know how to </w:t>
+      </w:r>
+      <w:commentRangeStart w:id="56"/>
+      <w:r>
+        <w:rPr>
+          <w:rFonts w:ascii="Times New Roman" w:eastAsia="Times New Roman" w:hAnsi="Times New Roman" w:cs="Times New Roman"/>
+          <w:sz w:val="24"/>
+          <w:szCs w:val="24"/>
+          <w:lang w:val="en-US" w:eastAsia="de-DE"/>
+        </w:rPr>
+        <w:t xml:space="preserve">succinctly </w:t>
+      </w:r>
+      <w:commentRangeEnd w:id="56"/>
+      <w:r>
+        <w:rPr>
+          <w:rStyle w:val="Kommentarzeichen"/>
+        </w:rPr>
+        <w:commentReference w:id="56"/>
+      </w:r>
+      <w:r>
+        <w:rPr>
+          <w:rFonts w:ascii="Times New Roman" w:eastAsia="Times New Roman" w:hAnsi="Times New Roman" w:cs="Times New Roman"/>
+          <w:sz w:val="24"/>
+          <w:szCs w:val="24"/>
+          <w:lang w:val="en-US" w:eastAsia="de-DE"/>
+        </w:rPr>
+        <w:t xml:space="preserve">characterize his interests when he was searching for a professorship. When he learned about social informatics, he felt that it was a terrific label for his interests. But I also know some faculty, especially those who are in single-discipline academic units, whose research comfortably fits within social informatics who will resist the term because adopting it doesn’t help them in their struggles for research resources, good students, and impact for their research within their traditionally defined disciplines. </w:t>
       </w:r>
     </w:p>
     <w:p>
@@ -9747,7 +10715,17 @@
           <w:szCs w:val="24"/>
           <w:lang w:val="en-US" w:eastAsia="de-DE"/>
         </w:rPr>
-        <w:t xml:space="preserve"> and some journals in the information systems field, such as </w:t>
+        <w:t xml:space="preserve"> and some journals in the information </w:t>
+      </w:r>
+      <w:r>
+        <w:rPr>
+          <w:rFonts w:ascii="Times New Roman" w:eastAsia="Times New Roman" w:hAnsi="Times New Roman" w:cs="Times New Roman"/>
+          <w:sz w:val="24"/>
+          <w:szCs w:val="24"/>
+          <w:lang w:val="en-US" w:eastAsia="de-DE"/>
+        </w:rPr>
+        <w:lastRenderedPageBreak/>
+        <w:t xml:space="preserve">systems field, such as </w:t>
       </w:r>
       <w:r>
         <w:rPr>
@@ -9798,7 +10776,6 @@
           <w:szCs w:val="24"/>
           <w:lang w:val="en-US" w:eastAsia="de-DE"/>
         </w:rPr>
-        <w:lastRenderedPageBreak/>
         <w:t>Journal of Computer-Mediated Communication</w:t>
       </w:r>
       <w:r>
@@ -10137,7 +11114,17 @@
           <w:szCs w:val="24"/>
           <w:lang w:val="en-US" w:eastAsia="de-DE"/>
         </w:rPr>
-        <w:t xml:space="preserve">). The workshop’s participants characterized social informatics as: "the interdisciplinary study of the </w:t>
+        <w:t xml:space="preserve">). </w:t>
+      </w:r>
+      <w:commentRangeStart w:id="57"/>
+      <w:r>
+        <w:rPr>
+          <w:rFonts w:ascii="Times New Roman" w:eastAsia="Times New Roman" w:hAnsi="Times New Roman" w:cs="Times New Roman"/>
+          <w:sz w:val="24"/>
+          <w:szCs w:val="24"/>
+          <w:lang w:val="en-US" w:eastAsia="de-DE"/>
+        </w:rPr>
+        <w:t xml:space="preserve">The workshop’s participants characterized social informatics as: "the interdisciplinary study of the </w:t>
       </w:r>
       <w:proofErr w:type="gramStart"/>
       <w:r>
@@ -10158,6 +11145,13 @@
           <w:lang w:val="en-US" w:eastAsia="de-DE"/>
         </w:rPr>
         <w:t xml:space="preserve"> uses and consequences of information and communication technologies that takes into account their interaction with institutional and cultural contexts." </w:t>
+      </w:r>
+      <w:commentRangeEnd w:id="57"/>
+      <w:r>
+        <w:rPr>
+          <w:rStyle w:val="Kommentarzeichen"/>
+        </w:rPr>
+        <w:commentReference w:id="57"/>
       </w:r>
     </w:p>
     <w:p>
@@ -10199,7 +11193,26 @@
           <w:szCs w:val="24"/>
           <w:lang w:val="en-US" w:eastAsia="de-DE"/>
         </w:rPr>
-        <w:t xml:space="preserve">In addition, the workshop participants characterized social informatics research as analytical, critical or normative. The </w:t>
+        <w:t xml:space="preserve">In addition, the workshop participants characterized social informatics research as </w:t>
+      </w:r>
+      <w:r>
+        <w:rPr>
+          <w:rFonts w:ascii="Times New Roman" w:eastAsia="Times New Roman" w:hAnsi="Times New Roman" w:cs="Times New Roman"/>
+          <w:sz w:val="24"/>
+          <w:szCs w:val="24"/>
+          <w:highlight w:val="yellow"/>
+          <w:lang w:val="en-US" w:eastAsia="de-DE"/>
+        </w:rPr>
+        <w:t>analytical, critical or normative</w:t>
+      </w:r>
+      <w:r>
+        <w:rPr>
+          <w:rFonts w:ascii="Times New Roman" w:eastAsia="Times New Roman" w:hAnsi="Times New Roman" w:cs="Times New Roman"/>
+          <w:sz w:val="24"/>
+          <w:szCs w:val="24"/>
+          <w:lang w:val="en-US" w:eastAsia="de-DE"/>
+        </w:rPr>
+        <w:t xml:space="preserve">. The </w:t>
       </w:r>
       <w:r>
         <w:rPr>
@@ -10374,6 +11387,8 @@
         </w:rPr>
         <w:t xml:space="preserve">, 1999). It also includes discussions of ways to develop the field, communicate key ideas of social informatics to relevant scholarly and professional communities, and to enrich the curricula for computing-oriented students. </w:t>
       </w:r>
+      <w:bookmarkStart w:id="58" w:name="_GoBack"/>
+      <w:bookmarkEnd w:id="58"/>
     </w:p>
     <w:p>
       <w:pPr>
@@ -10415,7 +11430,17 @@
           <w:szCs w:val="24"/>
           <w:lang w:val="en-US" w:eastAsia="de-DE"/>
         </w:rPr>
-        <w:t xml:space="preserve"> and a small collection of on-line discussion forums. The WWW page includes sections that list and link courses, research conferences, degree programs, and so on. There are many opportunities to conduct research in social informatics, to translate research ideas into professional practice or to teach. I invite you to join us in a lively adventure. </w:t>
+        <w:t xml:space="preserve"> and a small collection of on-line discussion forums. The WWW page includes sections that list and link courses, research conferences, degree programs, and so on. There are many opportunities to conduct </w:t>
+      </w:r>
+      <w:r>
+        <w:rPr>
+          <w:rFonts w:ascii="Times New Roman" w:eastAsia="Times New Roman" w:hAnsi="Times New Roman" w:cs="Times New Roman"/>
+          <w:sz w:val="24"/>
+          <w:szCs w:val="24"/>
+          <w:lang w:val="en-US" w:eastAsia="de-DE"/>
+        </w:rPr>
+        <w:lastRenderedPageBreak/>
+        <w:t xml:space="preserve">research in social informatics, to translate research ideas into professional practice or to teach. I invite you to join us in a lively adventure. </w:t>
       </w:r>
     </w:p>
     <w:p>
@@ -10440,7 +11465,6 @@
           <w:szCs w:val="27"/>
           <w:lang w:val="en-US" w:eastAsia="de-DE"/>
         </w:rPr>
-        <w:lastRenderedPageBreak/>
         <w:t>Acknowledgments</w:t>
       </w:r>
     </w:p>
@@ -10680,8 +11704,8 @@
           <w:lang w:val="en-US" w:eastAsia="de-DE"/>
         </w:rPr>
       </w:pPr>
-      <w:bookmarkStart w:id="37" w:name="Agre97"/>
-      <w:bookmarkEnd w:id="37"/>
+      <w:bookmarkStart w:id="59" w:name="Agre97"/>
+      <w:bookmarkEnd w:id="59"/>
       <w:r>
         <w:rPr>
           <w:rFonts w:ascii="Times New Roman" w:eastAsia="Times New Roman" w:hAnsi="Times New Roman" w:cs="Times New Roman"/>
@@ -10802,8 +11826,8 @@
         </w:rPr>
         <w:t xml:space="preserve"> </w:t>
       </w:r>
-      <w:bookmarkStart w:id="38" w:name="Anderson95"/>
-      <w:bookmarkEnd w:id="38"/>
+      <w:bookmarkStart w:id="60" w:name="Anderson95"/>
+      <w:bookmarkEnd w:id="60"/>
     </w:p>
     <w:p>
       <w:pPr>
@@ -10926,8 +11950,8 @@
         </w:rPr>
         <w:t xml:space="preserve"> </w:t>
       </w:r>
-      <w:bookmarkStart w:id="39" w:name="Attewell87"/>
-      <w:bookmarkEnd w:id="39"/>
+      <w:bookmarkStart w:id="61" w:name="Attewell87"/>
+      <w:bookmarkEnd w:id="61"/>
     </w:p>
     <w:p>
       <w:pPr>
@@ -11028,8 +12052,8 @@
         </w:rPr>
         <w:t xml:space="preserve"> 14(3):323-346. </w:t>
       </w:r>
-      <w:bookmarkStart w:id="40" w:name="Attewell96"/>
-      <w:bookmarkEnd w:id="40"/>
+      <w:bookmarkStart w:id="62" w:name="Attewell96"/>
+      <w:bookmarkEnd w:id="62"/>
     </w:p>
     <w:p>
       <w:pPr>
@@ -11090,8 +12114,8 @@
         </w:rPr>
         <w:t xml:space="preserve">, Paul. 1996. "Information Technology and the Productivity Challenge." in Kling, 1996a. </w:t>
       </w:r>
-      <w:bookmarkStart w:id="41" w:name="Bishop96"/>
-      <w:bookmarkEnd w:id="41"/>
+      <w:bookmarkStart w:id="63" w:name="Bishop96"/>
+      <w:bookmarkEnd w:id="63"/>
     </w:p>
     <w:p>
       <w:pPr>
@@ -11132,8 +12156,8 @@
         </w:rPr>
         <w:t xml:space="preserve"> 1996. "Social Informatics for Digital Libraries," Annual Review of Information Science and Technology (ARIST), 31, pp. 301-403. </w:t>
       </w:r>
-      <w:bookmarkStart w:id="42" w:name="Bolstrom77a"/>
-      <w:bookmarkEnd w:id="42"/>
+      <w:bookmarkStart w:id="64" w:name="Bolstrom77a"/>
+      <w:bookmarkEnd w:id="64"/>
     </w:p>
     <w:p>
       <w:pPr>
@@ -11265,8 +12289,8 @@
         </w:rPr>
         <w:t xml:space="preserve"> MIS Quarterly, 1(3), 17-32. </w:t>
       </w:r>
-      <w:bookmarkStart w:id="43" w:name="Bolstrom77b"/>
-      <w:bookmarkEnd w:id="43"/>
+      <w:bookmarkStart w:id="65" w:name="Bolstrom77b"/>
+      <w:bookmarkEnd w:id="65"/>
     </w:p>
     <w:p>
       <w:pPr>
@@ -11398,8 +12422,8 @@
         </w:rPr>
         <w:t xml:space="preserve"> MIS Quarterly, 1(4), 11-28. </w:t>
       </w:r>
-      <w:bookmarkStart w:id="44" w:name="Bowker97"/>
-      <w:bookmarkEnd w:id="44"/>
+      <w:bookmarkStart w:id="66" w:name="Bowker97"/>
+      <w:bookmarkEnd w:id="66"/>
     </w:p>
     <w:p>
       <w:pPr>
@@ -11491,8 +12515,8 @@
         </w:rPr>
         <w:t xml:space="preserve"> 1997. Social Science, Technical Systems and Cooperative Work: Beyond the Great Divide. Hillsdale, NJ: Erlbaum. </w:t>
       </w:r>
-      <w:bookmarkStart w:id="45" w:name="Brynjolfsson98"/>
-      <w:bookmarkEnd w:id="45"/>
+      <w:bookmarkStart w:id="67" w:name="Brynjolfsson98"/>
+      <w:bookmarkEnd w:id="67"/>
     </w:p>
     <w:p>
       <w:pPr>
@@ -11624,8 +12648,8 @@
         </w:rPr>
         <w:t xml:space="preserve"> (August) 41(8):49-55. </w:t>
       </w:r>
-      <w:bookmarkStart w:id="46" w:name="Carmel93"/>
-      <w:bookmarkEnd w:id="46"/>
+      <w:bookmarkStart w:id="68" w:name="Carmel93"/>
+      <w:bookmarkEnd w:id="68"/>
     </w:p>
     <w:p>
       <w:pPr>
@@ -11686,8 +12710,8 @@
         </w:rPr>
         <w:t xml:space="preserve"> 1993. "PD and joint application design: A transatlantic comparison." Communications of the ACM (June) 36(6):40-48. </w:t>
       </w:r>
-      <w:bookmarkStart w:id="47" w:name="Davenport97"/>
-      <w:bookmarkEnd w:id="47"/>
+      <w:bookmarkStart w:id="69" w:name="Davenport97"/>
+      <w:bookmarkEnd w:id="69"/>
     </w:p>
     <w:p>
       <w:pPr>
@@ -11706,6 +12730,7 @@
           <w:szCs w:val="24"/>
           <w:lang w:val="en-US" w:eastAsia="de-DE"/>
         </w:rPr>
+        <w:lastRenderedPageBreak/>
         <w:t>[Davenport 1997] Davenport, Thomas. 1997. "Knowledge Management Case Study: Knowledge Management at Ernst &amp; Young" at &lt;</w:t>
       </w:r>
       <w:hyperlink r:id="rId75" w:history="1">
@@ -11730,8 +12755,8 @@
         </w:rPr>
         <w:t xml:space="preserve"> &gt;. </w:t>
       </w:r>
-      <w:bookmarkStart w:id="48" w:name="DeSanctis"/>
-      <w:bookmarkEnd w:id="48"/>
+      <w:bookmarkStart w:id="70" w:name="DeSanctis"/>
+      <w:bookmarkEnd w:id="70"/>
     </w:p>
     <w:p>
       <w:pPr>
@@ -11750,7 +12775,6 @@
           <w:szCs w:val="24"/>
           <w:lang w:val="en-US" w:eastAsia="de-DE"/>
         </w:rPr>
-        <w:lastRenderedPageBreak/>
         <w:t>[</w:t>
       </w:r>
       <w:proofErr w:type="spellStart"/>
@@ -11884,8 +12908,8 @@
         </w:rPr>
         <w:t xml:space="preserve"> Community. Newbury Park, CA: Sage. </w:t>
       </w:r>
-      <w:bookmarkStart w:id="49" w:name="Dewan98"/>
-      <w:bookmarkEnd w:id="49"/>
+      <w:bookmarkStart w:id="71" w:name="Dewan98"/>
+      <w:bookmarkEnd w:id="71"/>
     </w:p>
     <w:p>
       <w:pPr>
@@ -12035,8 +13059,8 @@
         </w:rPr>
         <w:t xml:space="preserve"> (August) 41(8):56-62. </w:t>
       </w:r>
-      <w:bookmarkStart w:id="50" w:name="Dutton97"/>
-      <w:bookmarkEnd w:id="50"/>
+      <w:bookmarkStart w:id="72" w:name="Dutton97"/>
+      <w:bookmarkEnd w:id="72"/>
     </w:p>
     <w:p>
       <w:pPr>
@@ -12057,8 +13081,8 @@
         </w:rPr>
         <w:t xml:space="preserve">[Dutton 1997] Dutton, William, Ed. 1997. Information and Communication Technologies: Vision &amp; Realities. New York: Oxford University Press. </w:t>
       </w:r>
-      <w:bookmarkStart w:id="51" w:name="Dyson90a"/>
-      <w:bookmarkEnd w:id="51"/>
+      <w:bookmarkStart w:id="73" w:name="Dyson90a"/>
+      <w:bookmarkEnd w:id="73"/>
     </w:p>
     <w:p>
       <w:pPr>
@@ -12099,8 +13123,8 @@
         </w:rPr>
         <w:t xml:space="preserve"> firm purchases Lotus' Notes groupware)" Forbes (Feb 5) 145(3):161. </w:t>
       </w:r>
-      <w:bookmarkStart w:id="52" w:name="Dyson90b"/>
-      <w:bookmarkEnd w:id="52"/>
+      <w:bookmarkStart w:id="74" w:name="Dyson90b"/>
+      <w:bookmarkEnd w:id="74"/>
     </w:p>
     <w:p>
       <w:pPr>
@@ -12161,8 +13185,8 @@
         </w:rPr>
         <w:t xml:space="preserve"> 36(9):51. </w:t>
       </w:r>
-      <w:bookmarkStart w:id="53" w:name="Eckehard97"/>
-      <w:bookmarkEnd w:id="53"/>
+      <w:bookmarkStart w:id="75" w:name="Eckehard97"/>
+      <w:bookmarkEnd w:id="75"/>
     </w:p>
     <w:p>
       <w:pPr>
@@ -12285,8 +13309,8 @@
         </w:rPr>
         <w:t xml:space="preserve">&gt; </w:t>
       </w:r>
-      <w:bookmarkStart w:id="54" w:name="George91"/>
-      <w:bookmarkEnd w:id="54"/>
+      <w:bookmarkStart w:id="76" w:name="George91"/>
+      <w:bookmarkEnd w:id="76"/>
     </w:p>
     <w:p>
       <w:pPr>
@@ -12327,8 +13351,8 @@
         </w:rPr>
         <w:t xml:space="preserve"> 1991. "Examining the Computing and Centralization Debate." Communications of the ACM 34(7):62-72. </w:t>
       </w:r>
-      <w:bookmarkStart w:id="55" w:name="Gierkink"/>
-      <w:bookmarkEnd w:id="55"/>
+      <w:bookmarkStart w:id="77" w:name="Gierkink"/>
+      <w:bookmarkEnd w:id="77"/>
     </w:p>
     <w:p>
       <w:pPr>
@@ -12471,8 +13495,8 @@
         </w:rPr>
         <w:t xml:space="preserve">&gt; </w:t>
       </w:r>
-      <w:bookmarkStart w:id="56" w:name="Gilder98"/>
-      <w:bookmarkEnd w:id="56"/>
+      <w:bookmarkStart w:id="78" w:name="Gilder98"/>
+      <w:bookmarkEnd w:id="78"/>
     </w:p>
     <w:p>
       <w:pPr>
@@ -12502,8 +13526,8 @@
         </w:rPr>
         <w:t xml:space="preserve">1998. "Happy birthday Wired." Wired (January) 6.01. </w:t>
       </w:r>
-      <w:bookmarkStart w:id="57" w:name="Haddon95"/>
-      <w:bookmarkEnd w:id="57"/>
+      <w:bookmarkStart w:id="79" w:name="Haddon95"/>
+      <w:bookmarkEnd w:id="79"/>
     </w:p>
     <w:p>
       <w:pPr>
@@ -12604,8 +13628,8 @@
         </w:rPr>
         <w:t xml:space="preserve"> </w:t>
       </w:r>
-      <w:bookmarkStart w:id="58" w:name="Hibbitts96"/>
-      <w:bookmarkEnd w:id="58"/>
+      <w:bookmarkStart w:id="80" w:name="Hibbitts96"/>
+      <w:bookmarkEnd w:id="80"/>
     </w:p>
     <w:p>
       <w:pPr>
@@ -12666,8 +13690,8 @@
         </w:rPr>
         <w:t xml:space="preserve">, Bernard. 1996. "Last Writes: The Law Review in the Age of Cyberspace," First Monday, (September) 1(3). </w:t>
       </w:r>
-      <w:bookmarkStart w:id="59" w:name="Hibbitts97"/>
-      <w:bookmarkEnd w:id="59"/>
+      <w:bookmarkStart w:id="81" w:name="Hibbitts97"/>
+      <w:bookmarkEnd w:id="81"/>
     </w:p>
     <w:p>
       <w:pPr>
@@ -12748,8 +13772,8 @@
         </w:rPr>
         <w:t xml:space="preserve"> defense of electronic law journals," First Monday, (July) 2(7). </w:t>
       </w:r>
-      <w:bookmarkStart w:id="60" w:name="Hillis98"/>
-      <w:bookmarkEnd w:id="60"/>
+      <w:bookmarkStart w:id="82" w:name="Hillis98"/>
+      <w:bookmarkEnd w:id="82"/>
     </w:p>
     <w:p>
       <w:pPr>
@@ -12810,8 +13834,8 @@
         </w:rPr>
         <w:t xml:space="preserve">, Danny. 1998. "The big picture." Wired (January) 6.01. </w:t>
       </w:r>
-      <w:bookmarkStart w:id="61" w:name="Hoffman96"/>
-      <w:bookmarkEnd w:id="61"/>
+      <w:bookmarkStart w:id="83" w:name="Hoffman96"/>
+      <w:bookmarkEnd w:id="83"/>
     </w:p>
     <w:p>
       <w:pPr>
@@ -12830,6 +13854,7 @@
           <w:szCs w:val="24"/>
           <w:lang w:val="en-US" w:eastAsia="de-DE"/>
         </w:rPr>
+        <w:lastRenderedPageBreak/>
         <w:t xml:space="preserve">[Hoffman et al. 1996] </w:t>
       </w:r>
       <w:proofErr w:type="gramStart"/>
@@ -12912,8 +13937,8 @@
         </w:rPr>
         <w:t xml:space="preserve"> </w:t>
       </w:r>
-      <w:bookmarkStart w:id="62" w:name="Huff94"/>
-      <w:bookmarkEnd w:id="62"/>
+      <w:bookmarkStart w:id="84" w:name="Huff94"/>
+      <w:bookmarkEnd w:id="84"/>
     </w:p>
     <w:p>
       <w:pPr>
@@ -12994,8 +14019,8 @@
         </w:rPr>
         <w:t xml:space="preserve"> Social Issues in Computing: Putting Computing in its Place. New York: McGraw-Hill. </w:t>
       </w:r>
-      <w:bookmarkStart w:id="63" w:name="Iacono87"/>
-      <w:bookmarkEnd w:id="63"/>
+      <w:bookmarkStart w:id="85" w:name="Iacono87"/>
+      <w:bookmarkEnd w:id="85"/>
     </w:p>
     <w:p>
       <w:pPr>
@@ -13014,7 +14039,6 @@
           <w:szCs w:val="24"/>
           <w:lang w:val="en-US" w:eastAsia="de-DE"/>
         </w:rPr>
-        <w:lastRenderedPageBreak/>
         <w:t>[</w:t>
       </w:r>
       <w:proofErr w:type="spellStart"/>
@@ -13148,8 +14172,8 @@
         </w:rPr>
         <w:t xml:space="preserve"> of White Collar Work. Hillsdale: Lawrence Erlbaum. </w:t>
       </w:r>
-      <w:bookmarkStart w:id="64" w:name="Iacono97"/>
-      <w:bookmarkEnd w:id="64"/>
+      <w:bookmarkStart w:id="86" w:name="Iacono97"/>
+      <w:bookmarkEnd w:id="86"/>
     </w:p>
     <w:p>
       <w:pPr>
@@ -13321,8 +14345,8 @@
         </w:rPr>
         <w:t xml:space="preserve"> </w:t>
       </w:r>
-      <w:bookmarkStart w:id="65" w:name="Kahin95"/>
-      <w:bookmarkEnd w:id="65"/>
+      <w:bookmarkStart w:id="87" w:name="Kahin95"/>
+      <w:bookmarkEnd w:id="87"/>
     </w:p>
     <w:p>
       <w:pPr>
@@ -13414,8 +14438,8 @@
         </w:rPr>
         <w:t xml:space="preserve"> Cambridge, Ma: MIT Press. </w:t>
       </w:r>
-      <w:bookmarkStart w:id="66" w:name="Kiesler97"/>
-      <w:bookmarkEnd w:id="66"/>
+      <w:bookmarkStart w:id="88" w:name="Kiesler97"/>
+      <w:bookmarkEnd w:id="88"/>
     </w:p>
     <w:p>
       <w:pPr>
@@ -13496,8 +14520,8 @@
         </w:rPr>
         <w:t xml:space="preserve"> Mahwah, NJ: Lawrence Erlbaum Associates. </w:t>
       </w:r>
-      <w:bookmarkStart w:id="67" w:name="Kiesler-etal97"/>
-      <w:bookmarkEnd w:id="67"/>
+      <w:bookmarkStart w:id="89" w:name="Kiesler-etal97"/>
+      <w:bookmarkEnd w:id="89"/>
     </w:p>
     <w:p>
       <w:pPr>
@@ -13691,8 +14715,8 @@
         </w:rPr>
         <w:t xml:space="preserve"> </w:t>
       </w:r>
-      <w:bookmarkStart w:id="68" w:name="King83"/>
-      <w:bookmarkEnd w:id="68"/>
+      <w:bookmarkStart w:id="90" w:name="King83"/>
+      <w:bookmarkEnd w:id="90"/>
     </w:p>
     <w:p>
       <w:pPr>
@@ -13713,8 +14737,8 @@
         </w:rPr>
         <w:t xml:space="preserve">[King 1983] King, John L. 1983. "Centralized versus decentralized computing: Organizational considerations and management options," Computing Surveys 15(4):320-349. </w:t>
       </w:r>
-      <w:bookmarkStart w:id="69" w:name="King96"/>
-      <w:bookmarkEnd w:id="69"/>
+      <w:bookmarkStart w:id="91" w:name="King96"/>
+      <w:bookmarkEnd w:id="91"/>
     </w:p>
     <w:p>
       <w:pPr>
@@ -13755,8 +14779,8 @@
         </w:rPr>
         <w:t xml:space="preserve">" in Kling, 1996a. </w:t>
       </w:r>
-      <w:bookmarkStart w:id="70" w:name="Kirkpatrick93"/>
-      <w:bookmarkEnd w:id="70"/>
+      <w:bookmarkStart w:id="92" w:name="Kirkpatrick93"/>
+      <w:bookmarkEnd w:id="92"/>
     </w:p>
     <w:p>
       <w:pPr>
@@ -13797,8 +14821,8 @@
         </w:rPr>
         <w:t xml:space="preserve"> </w:t>
       </w:r>
-      <w:bookmarkStart w:id="71" w:name="Kling80"/>
-      <w:bookmarkEnd w:id="71"/>
+      <w:bookmarkStart w:id="93" w:name="Kling80"/>
+      <w:bookmarkEnd w:id="93"/>
     </w:p>
     <w:p>
       <w:pPr>
@@ -13819,8 +14843,8 @@
         </w:rPr>
         <w:t xml:space="preserve">[Kling 1980] Kling, Rob. 1980. "Social Analyses of Computing: Theoretical Perspectives in Recent Empirical Research," Computing Surveys, (March) 12(1):61-110. </w:t>
       </w:r>
-      <w:bookmarkStart w:id="72" w:name="Kling92"/>
-      <w:bookmarkEnd w:id="72"/>
+      <w:bookmarkStart w:id="94" w:name="Kling92"/>
+      <w:bookmarkEnd w:id="94"/>
     </w:p>
     <w:p>
       <w:pPr>
@@ -13963,8 +14987,8 @@
         </w:rPr>
         <w:t xml:space="preserve"> </w:t>
       </w:r>
-      <w:bookmarkStart w:id="73" w:name="Kling93"/>
-      <w:bookmarkEnd w:id="73"/>
+      <w:bookmarkStart w:id="95" w:name="Kling93"/>
+      <w:bookmarkEnd w:id="95"/>
     </w:p>
     <w:p>
       <w:pPr>
@@ -14007,8 +15031,8 @@
         </w:rPr>
         <w:t xml:space="preserve">&gt; </w:t>
       </w:r>
-      <w:bookmarkStart w:id="74" w:name="Kling96"/>
-      <w:bookmarkEnd w:id="74"/>
+      <w:bookmarkStart w:id="96" w:name="Kling96"/>
+      <w:bookmarkEnd w:id="96"/>
     </w:p>
     <w:p>
       <w:pPr>
@@ -14051,8 +15075,8 @@
         </w:rPr>
         <w:t xml:space="preserve">.) </w:t>
       </w:r>
-      <w:bookmarkStart w:id="75" w:name="Kling99"/>
-      <w:bookmarkEnd w:id="75"/>
+      <w:bookmarkStart w:id="97" w:name="Kling99"/>
+      <w:bookmarkEnd w:id="97"/>
     </w:p>
     <w:p>
       <w:pPr>
@@ -14071,6 +15095,7 @@
           <w:szCs w:val="24"/>
           <w:lang w:val="en-US" w:eastAsia="de-DE"/>
         </w:rPr>
+        <w:lastRenderedPageBreak/>
         <w:t xml:space="preserve">[Kling 1999] Kling, Rob. </w:t>
       </w:r>
       <w:proofErr w:type="gramStart"/>
@@ -14113,8 +15138,8 @@
         </w:rPr>
         <w:t xml:space="preserve"> </w:t>
       </w:r>
-      <w:bookmarkStart w:id="76" w:name="Kling-Allen96"/>
-      <w:bookmarkEnd w:id="76"/>
+      <w:bookmarkStart w:id="98" w:name="Kling-Allen96"/>
+      <w:bookmarkEnd w:id="98"/>
     </w:p>
     <w:p>
       <w:pPr>
@@ -14195,8 +15220,8 @@
         </w:rPr>
         <w:t xml:space="preserve"> </w:t>
       </w:r>
-      <w:bookmarkStart w:id="77" w:name="Kling95"/>
-      <w:bookmarkEnd w:id="77"/>
+      <w:bookmarkStart w:id="99" w:name="Kling95"/>
+      <w:bookmarkEnd w:id="99"/>
     </w:p>
     <w:p>
       <w:pPr>
@@ -14215,7 +15240,6 @@
           <w:szCs w:val="24"/>
           <w:lang w:val="en-US" w:eastAsia="de-DE"/>
         </w:rPr>
-        <w:lastRenderedPageBreak/>
         <w:t xml:space="preserve">[Kling and </w:t>
       </w:r>
       <w:proofErr w:type="spellStart"/>
@@ -14298,8 +15322,8 @@
         </w:rPr>
         <w:t xml:space="preserve"> 11(4):261-271. </w:t>
       </w:r>
-      <w:bookmarkStart w:id="78" w:name="Kling-etal99"/>
-      <w:bookmarkEnd w:id="78"/>
+      <w:bookmarkStart w:id="100" w:name="Kling-etal99"/>
+      <w:bookmarkEnd w:id="100"/>
     </w:p>
     <w:p>
       <w:pPr>
@@ -14442,8 +15466,8 @@
         </w:rPr>
         <w:t xml:space="preserve">). </w:t>
       </w:r>
-      <w:bookmarkStart w:id="79" w:name="Kling-Lamb96"/>
-      <w:bookmarkEnd w:id="79"/>
+      <w:bookmarkStart w:id="101" w:name="Kling-Lamb96"/>
+      <w:bookmarkEnd w:id="101"/>
     </w:p>
     <w:p>
       <w:pPr>
@@ -14526,8 +15550,8 @@
         </w:rPr>
         <w:t xml:space="preserve"> </w:t>
       </w:r>
-      <w:bookmarkStart w:id="80" w:name="Kling-McKim"/>
-      <w:bookmarkEnd w:id="80"/>
+      <w:bookmarkStart w:id="102" w:name="Kling-McKim"/>
+      <w:bookmarkEnd w:id="102"/>
     </w:p>
     <w:p>
       <w:pPr>
@@ -14690,7 +15714,7 @@
         </w:rPr>
         <w:t xml:space="preserve">&gt; </w:t>
       </w:r>
-      <w:bookmarkStart w:id="81" w:name="Kling-etal98"/>
+      <w:bookmarkStart w:id="103" w:name="Kling-etal98"/>
     </w:p>
     <w:p>
       <w:pPr>
@@ -14751,7 +15775,7 @@
         </w:rPr>
         <w:t xml:space="preserve"> 1998. "Social Informatics in Information Science: An Introduction," Journal of the American Society for Information Science. 49(12):1047-1052. (See </w:t>
       </w:r>
-      <w:bookmarkEnd w:id="81"/>
+      <w:bookmarkEnd w:id="103"/>
       <w:r>
         <w:rPr>
           <w:rFonts w:ascii="Times New Roman" w:eastAsia="Times New Roman" w:hAnsi="Times New Roman" w:cs="Times New Roman"/>
@@ -14808,8 +15832,8 @@
         </w:rPr>
         <w:t xml:space="preserve">). </w:t>
       </w:r>
-      <w:bookmarkStart w:id="82" w:name="Kling-Scacchi82"/>
-      <w:bookmarkEnd w:id="82"/>
+      <w:bookmarkStart w:id="104" w:name="Kling-Scacchi82"/>
+      <w:bookmarkEnd w:id="104"/>
     </w:p>
     <w:p>
       <w:pPr>
@@ -14890,8 +15914,8 @@
         </w:rPr>
         <w:t xml:space="preserve"> 1982. "The Web of Computing: Computing Technology as Social Organization," Advances in Computers. Vol. 21, Academic Press: New York. </w:t>
       </w:r>
-      <w:bookmarkStart w:id="83" w:name="Kling-Star98"/>
-      <w:bookmarkEnd w:id="83"/>
+      <w:bookmarkStart w:id="105" w:name="Kling-Star98"/>
+      <w:bookmarkEnd w:id="105"/>
     </w:p>
     <w:p>
       <w:pPr>
@@ -14954,8 +15978,8 @@
         </w:rPr>
         <w:t xml:space="preserve">). </w:t>
       </w:r>
-      <w:bookmarkStart w:id="84" w:name="Lamb96"/>
-      <w:bookmarkEnd w:id="84"/>
+      <w:bookmarkStart w:id="106" w:name="Lamb96"/>
+      <w:bookmarkEnd w:id="106"/>
     </w:p>
     <w:p>
       <w:pPr>
@@ -14998,8 +16022,8 @@
         </w:rPr>
         <w:t xml:space="preserve">&gt; </w:t>
       </w:r>
-      <w:bookmarkStart w:id="85" w:name="Mansell95"/>
-      <w:bookmarkEnd w:id="85"/>
+      <w:bookmarkStart w:id="107" w:name="Mansell95"/>
+      <w:bookmarkEnd w:id="107"/>
     </w:p>
     <w:p>
       <w:pPr>
@@ -15091,8 +16115,8 @@
         </w:rPr>
         <w:t xml:space="preserve"> </w:t>
       </w:r>
-      <w:bookmarkStart w:id="86" w:name="Markus94"/>
-      <w:bookmarkEnd w:id="86"/>
+      <w:bookmarkStart w:id="108" w:name="Markus94"/>
+      <w:bookmarkEnd w:id="108"/>
     </w:p>
     <w:p>
       <w:pPr>
@@ -15193,203 +16217,8 @@
         </w:rPr>
         <w:t xml:space="preserve">) 35(4):11-25. </w:t>
       </w:r>
-      <w:bookmarkStart w:id="87" w:name="McConnaughey98"/>
-      <w:bookmarkEnd w:id="87"/>
-    </w:p>
-    <w:p>
-      <w:pPr>
-        <w:spacing w:before="100" w:beforeAutospacing="1" w:after="100" w:afterAutospacing="1" w:line="240" w:lineRule="auto"/>
-        <w:rPr>
-          <w:rFonts w:ascii="Times New Roman" w:eastAsia="Times New Roman" w:hAnsi="Times New Roman" w:cs="Times New Roman"/>
-          <w:sz w:val="24"/>
-          <w:szCs w:val="24"/>
-          <w:lang w:val="en-US" w:eastAsia="de-DE"/>
-        </w:rPr>
-      </w:pPr>
-      <w:r>
-        <w:rPr>
-          <w:rFonts w:ascii="Times New Roman" w:eastAsia="Times New Roman" w:hAnsi="Times New Roman" w:cs="Times New Roman"/>
-          <w:sz w:val="24"/>
-          <w:szCs w:val="24"/>
-          <w:lang w:val="en-US" w:eastAsia="de-DE"/>
-        </w:rPr>
-        <w:t>[</w:t>
-      </w:r>
-      <w:proofErr w:type="spellStart"/>
-      <w:r>
-        <w:rPr>
-          <w:rFonts w:ascii="Times New Roman" w:eastAsia="Times New Roman" w:hAnsi="Times New Roman" w:cs="Times New Roman"/>
-          <w:sz w:val="24"/>
-          <w:szCs w:val="24"/>
-          <w:lang w:val="en-US" w:eastAsia="de-DE"/>
-        </w:rPr>
-        <w:t>McConnaughey</w:t>
-      </w:r>
-      <w:proofErr w:type="spellEnd"/>
-      <w:r>
-        <w:rPr>
-          <w:rFonts w:ascii="Times New Roman" w:eastAsia="Times New Roman" w:hAnsi="Times New Roman" w:cs="Times New Roman"/>
-          <w:sz w:val="24"/>
-          <w:szCs w:val="24"/>
-          <w:lang w:val="en-US" w:eastAsia="de-DE"/>
-        </w:rPr>
-        <w:t xml:space="preserve"> and </w:t>
-      </w:r>
-      <w:proofErr w:type="spellStart"/>
-      <w:r>
-        <w:rPr>
-          <w:rFonts w:ascii="Times New Roman" w:eastAsia="Times New Roman" w:hAnsi="Times New Roman" w:cs="Times New Roman"/>
-          <w:sz w:val="24"/>
-          <w:szCs w:val="24"/>
-          <w:lang w:val="en-US" w:eastAsia="de-DE"/>
-        </w:rPr>
-        <w:t>Lader</w:t>
-      </w:r>
-      <w:proofErr w:type="spellEnd"/>
-      <w:r>
-        <w:rPr>
-          <w:rFonts w:ascii="Times New Roman" w:eastAsia="Times New Roman" w:hAnsi="Times New Roman" w:cs="Times New Roman"/>
-          <w:sz w:val="24"/>
-          <w:szCs w:val="24"/>
-          <w:lang w:val="en-US" w:eastAsia="de-DE"/>
-        </w:rPr>
-        <w:t xml:space="preserve"> 1998] </w:t>
-      </w:r>
-      <w:proofErr w:type="spellStart"/>
-      <w:proofErr w:type="gramStart"/>
-      <w:r>
-        <w:rPr>
-          <w:rFonts w:ascii="Times New Roman" w:eastAsia="Times New Roman" w:hAnsi="Times New Roman" w:cs="Times New Roman"/>
-          <w:sz w:val="24"/>
-          <w:szCs w:val="24"/>
-          <w:lang w:val="en-US" w:eastAsia="de-DE"/>
-        </w:rPr>
-        <w:t>McConnaughey</w:t>
-      </w:r>
-      <w:proofErr w:type="spellEnd"/>
-      <w:r>
-        <w:rPr>
-          <w:rFonts w:ascii="Times New Roman" w:eastAsia="Times New Roman" w:hAnsi="Times New Roman" w:cs="Times New Roman"/>
-          <w:sz w:val="24"/>
-          <w:szCs w:val="24"/>
-          <w:lang w:val="en-US" w:eastAsia="de-DE"/>
-        </w:rPr>
-        <w:t xml:space="preserve">, James W. and Wendy </w:t>
-      </w:r>
-      <w:proofErr w:type="spellStart"/>
-      <w:r>
-        <w:rPr>
-          <w:rFonts w:ascii="Times New Roman" w:eastAsia="Times New Roman" w:hAnsi="Times New Roman" w:cs="Times New Roman"/>
-          <w:sz w:val="24"/>
-          <w:szCs w:val="24"/>
-          <w:lang w:val="en-US" w:eastAsia="de-DE"/>
-        </w:rPr>
-        <w:t>Lader</w:t>
-      </w:r>
-      <w:proofErr w:type="spellEnd"/>
-      <w:r>
-        <w:rPr>
-          <w:rFonts w:ascii="Times New Roman" w:eastAsia="Times New Roman" w:hAnsi="Times New Roman" w:cs="Times New Roman"/>
-          <w:sz w:val="24"/>
-          <w:szCs w:val="24"/>
-          <w:lang w:val="en-US" w:eastAsia="de-DE"/>
-        </w:rPr>
-        <w:t>.</w:t>
-      </w:r>
-      <w:proofErr w:type="gramEnd"/>
-      <w:r>
-        <w:rPr>
-          <w:rFonts w:ascii="Times New Roman" w:eastAsia="Times New Roman" w:hAnsi="Times New Roman" w:cs="Times New Roman"/>
-          <w:sz w:val="24"/>
-          <w:szCs w:val="24"/>
-          <w:lang w:val="en-US" w:eastAsia="de-DE"/>
-        </w:rPr>
-        <w:t xml:space="preserve"> 1998. “Falling Through the Net II: New Data on the Digital Divide.” National Telecommunications </w:t>
-      </w:r>
-      <w:proofErr w:type="gramStart"/>
-      <w:r>
-        <w:rPr>
-          <w:rFonts w:ascii="Times New Roman" w:eastAsia="Times New Roman" w:hAnsi="Times New Roman" w:cs="Times New Roman"/>
-          <w:sz w:val="24"/>
-          <w:szCs w:val="24"/>
-          <w:lang w:val="en-US" w:eastAsia="de-DE"/>
-        </w:rPr>
-        <w:t>And</w:t>
-      </w:r>
-      <w:proofErr w:type="gramEnd"/>
-      <w:r>
-        <w:rPr>
-          <w:rFonts w:ascii="Times New Roman" w:eastAsia="Times New Roman" w:hAnsi="Times New Roman" w:cs="Times New Roman"/>
-          <w:sz w:val="24"/>
-          <w:szCs w:val="24"/>
-          <w:lang w:val="en-US" w:eastAsia="de-DE"/>
-        </w:rPr>
-        <w:t xml:space="preserve"> Information Administration: Washington, D.C. </w:t>
-      </w:r>
-      <w:bookmarkStart w:id="88" w:name="Mehler92"/>
-      <w:bookmarkEnd w:id="88"/>
-    </w:p>
-    <w:p>
-      <w:pPr>
-        <w:spacing w:before="100" w:beforeAutospacing="1" w:after="100" w:afterAutospacing="1" w:line="240" w:lineRule="auto"/>
-        <w:rPr>
-          <w:rFonts w:ascii="Times New Roman" w:eastAsia="Times New Roman" w:hAnsi="Times New Roman" w:cs="Times New Roman"/>
-          <w:sz w:val="24"/>
-          <w:szCs w:val="24"/>
-          <w:lang w:val="en-US" w:eastAsia="de-DE"/>
-        </w:rPr>
-      </w:pPr>
-      <w:r>
-        <w:rPr>
-          <w:rFonts w:ascii="Times New Roman" w:eastAsia="Times New Roman" w:hAnsi="Times New Roman" w:cs="Times New Roman"/>
-          <w:sz w:val="24"/>
-          <w:szCs w:val="24"/>
-          <w:lang w:val="en-US" w:eastAsia="de-DE"/>
-        </w:rPr>
-        <w:t>[</w:t>
-      </w:r>
-      <w:proofErr w:type="spellStart"/>
-      <w:r>
-        <w:rPr>
-          <w:rFonts w:ascii="Times New Roman" w:eastAsia="Times New Roman" w:hAnsi="Times New Roman" w:cs="Times New Roman"/>
-          <w:sz w:val="24"/>
-          <w:szCs w:val="24"/>
-          <w:lang w:val="en-US" w:eastAsia="de-DE"/>
-        </w:rPr>
-        <w:t>Mehler</w:t>
-      </w:r>
-      <w:proofErr w:type="spellEnd"/>
-      <w:r>
-        <w:rPr>
-          <w:rFonts w:ascii="Times New Roman" w:eastAsia="Times New Roman" w:hAnsi="Times New Roman" w:cs="Times New Roman"/>
-          <w:sz w:val="24"/>
-          <w:szCs w:val="24"/>
-          <w:lang w:val="en-US" w:eastAsia="de-DE"/>
-        </w:rPr>
-        <w:t xml:space="preserve"> 1992] </w:t>
-      </w:r>
-      <w:proofErr w:type="spellStart"/>
-      <w:r>
-        <w:rPr>
-          <w:rFonts w:ascii="Times New Roman" w:eastAsia="Times New Roman" w:hAnsi="Times New Roman" w:cs="Times New Roman"/>
-          <w:sz w:val="24"/>
-          <w:szCs w:val="24"/>
-          <w:lang w:val="en-US" w:eastAsia="de-DE"/>
-        </w:rPr>
-        <w:t>Mehler</w:t>
-      </w:r>
-      <w:proofErr w:type="spellEnd"/>
-      <w:r>
-        <w:rPr>
-          <w:rFonts w:ascii="Times New Roman" w:eastAsia="Times New Roman" w:hAnsi="Times New Roman" w:cs="Times New Roman"/>
-          <w:sz w:val="24"/>
-          <w:szCs w:val="24"/>
-          <w:lang w:val="en-US" w:eastAsia="de-DE"/>
-        </w:rPr>
-        <w:t xml:space="preserve">, Mark. 1992. "Notes Fanatic." Corporate Computing, (August) 1(2):160-164. </w:t>
-      </w:r>
-      <w:bookmarkStart w:id="89" w:name="Nadasdy98a"/>
-      <w:bookmarkEnd w:id="89"/>
+      <w:bookmarkStart w:id="109" w:name="McConnaughey98"/>
+      <w:bookmarkEnd w:id="109"/>
     </w:p>
     <w:p>
       <w:pPr>
@@ -15419,6 +16248,201 @@
           <w:szCs w:val="24"/>
           <w:lang w:val="en-US" w:eastAsia="de-DE"/>
         </w:rPr>
+        <w:t>McConnaughey</w:t>
+      </w:r>
+      <w:proofErr w:type="spellEnd"/>
+      <w:r>
+        <w:rPr>
+          <w:rFonts w:ascii="Times New Roman" w:eastAsia="Times New Roman" w:hAnsi="Times New Roman" w:cs="Times New Roman"/>
+          <w:sz w:val="24"/>
+          <w:szCs w:val="24"/>
+          <w:lang w:val="en-US" w:eastAsia="de-DE"/>
+        </w:rPr>
+        <w:t xml:space="preserve"> and </w:t>
+      </w:r>
+      <w:proofErr w:type="spellStart"/>
+      <w:r>
+        <w:rPr>
+          <w:rFonts w:ascii="Times New Roman" w:eastAsia="Times New Roman" w:hAnsi="Times New Roman" w:cs="Times New Roman"/>
+          <w:sz w:val="24"/>
+          <w:szCs w:val="24"/>
+          <w:lang w:val="en-US" w:eastAsia="de-DE"/>
+        </w:rPr>
+        <w:t>Lader</w:t>
+      </w:r>
+      <w:proofErr w:type="spellEnd"/>
+      <w:r>
+        <w:rPr>
+          <w:rFonts w:ascii="Times New Roman" w:eastAsia="Times New Roman" w:hAnsi="Times New Roman" w:cs="Times New Roman"/>
+          <w:sz w:val="24"/>
+          <w:szCs w:val="24"/>
+          <w:lang w:val="en-US" w:eastAsia="de-DE"/>
+        </w:rPr>
+        <w:t xml:space="preserve"> 1998] </w:t>
+      </w:r>
+      <w:proofErr w:type="spellStart"/>
+      <w:proofErr w:type="gramStart"/>
+      <w:r>
+        <w:rPr>
+          <w:rFonts w:ascii="Times New Roman" w:eastAsia="Times New Roman" w:hAnsi="Times New Roman" w:cs="Times New Roman"/>
+          <w:sz w:val="24"/>
+          <w:szCs w:val="24"/>
+          <w:lang w:val="en-US" w:eastAsia="de-DE"/>
+        </w:rPr>
+        <w:t>McConnaughey</w:t>
+      </w:r>
+      <w:proofErr w:type="spellEnd"/>
+      <w:r>
+        <w:rPr>
+          <w:rFonts w:ascii="Times New Roman" w:eastAsia="Times New Roman" w:hAnsi="Times New Roman" w:cs="Times New Roman"/>
+          <w:sz w:val="24"/>
+          <w:szCs w:val="24"/>
+          <w:lang w:val="en-US" w:eastAsia="de-DE"/>
+        </w:rPr>
+        <w:t xml:space="preserve">, James W. and Wendy </w:t>
+      </w:r>
+      <w:proofErr w:type="spellStart"/>
+      <w:r>
+        <w:rPr>
+          <w:rFonts w:ascii="Times New Roman" w:eastAsia="Times New Roman" w:hAnsi="Times New Roman" w:cs="Times New Roman"/>
+          <w:sz w:val="24"/>
+          <w:szCs w:val="24"/>
+          <w:lang w:val="en-US" w:eastAsia="de-DE"/>
+        </w:rPr>
+        <w:t>Lader</w:t>
+      </w:r>
+      <w:proofErr w:type="spellEnd"/>
+      <w:r>
+        <w:rPr>
+          <w:rFonts w:ascii="Times New Roman" w:eastAsia="Times New Roman" w:hAnsi="Times New Roman" w:cs="Times New Roman"/>
+          <w:sz w:val="24"/>
+          <w:szCs w:val="24"/>
+          <w:lang w:val="en-US" w:eastAsia="de-DE"/>
+        </w:rPr>
+        <w:t>.</w:t>
+      </w:r>
+      <w:proofErr w:type="gramEnd"/>
+      <w:r>
+        <w:rPr>
+          <w:rFonts w:ascii="Times New Roman" w:eastAsia="Times New Roman" w:hAnsi="Times New Roman" w:cs="Times New Roman"/>
+          <w:sz w:val="24"/>
+          <w:szCs w:val="24"/>
+          <w:lang w:val="en-US" w:eastAsia="de-DE"/>
+        </w:rPr>
+        <w:t xml:space="preserve"> 1998. “Falling Through the Net II: New Data on the Digital Divide.” National Telecommunications </w:t>
+      </w:r>
+      <w:proofErr w:type="gramStart"/>
+      <w:r>
+        <w:rPr>
+          <w:rFonts w:ascii="Times New Roman" w:eastAsia="Times New Roman" w:hAnsi="Times New Roman" w:cs="Times New Roman"/>
+          <w:sz w:val="24"/>
+          <w:szCs w:val="24"/>
+          <w:lang w:val="en-US" w:eastAsia="de-DE"/>
+        </w:rPr>
+        <w:t>And</w:t>
+      </w:r>
+      <w:proofErr w:type="gramEnd"/>
+      <w:r>
+        <w:rPr>
+          <w:rFonts w:ascii="Times New Roman" w:eastAsia="Times New Roman" w:hAnsi="Times New Roman" w:cs="Times New Roman"/>
+          <w:sz w:val="24"/>
+          <w:szCs w:val="24"/>
+          <w:lang w:val="en-US" w:eastAsia="de-DE"/>
+        </w:rPr>
+        <w:t xml:space="preserve"> Information Administration: Washington, D.C. </w:t>
+      </w:r>
+      <w:bookmarkStart w:id="110" w:name="Mehler92"/>
+      <w:bookmarkEnd w:id="110"/>
+    </w:p>
+    <w:p>
+      <w:pPr>
+        <w:spacing w:before="100" w:beforeAutospacing="1" w:after="100" w:afterAutospacing="1" w:line="240" w:lineRule="auto"/>
+        <w:rPr>
+          <w:rFonts w:ascii="Times New Roman" w:eastAsia="Times New Roman" w:hAnsi="Times New Roman" w:cs="Times New Roman"/>
+          <w:sz w:val="24"/>
+          <w:szCs w:val="24"/>
+          <w:lang w:val="en-US" w:eastAsia="de-DE"/>
+        </w:rPr>
+      </w:pPr>
+      <w:r>
+        <w:rPr>
+          <w:rFonts w:ascii="Times New Roman" w:eastAsia="Times New Roman" w:hAnsi="Times New Roman" w:cs="Times New Roman"/>
+          <w:sz w:val="24"/>
+          <w:szCs w:val="24"/>
+          <w:lang w:val="en-US" w:eastAsia="de-DE"/>
+        </w:rPr>
+        <w:t>[</w:t>
+      </w:r>
+      <w:proofErr w:type="spellStart"/>
+      <w:r>
+        <w:rPr>
+          <w:rFonts w:ascii="Times New Roman" w:eastAsia="Times New Roman" w:hAnsi="Times New Roman" w:cs="Times New Roman"/>
+          <w:sz w:val="24"/>
+          <w:szCs w:val="24"/>
+          <w:lang w:val="en-US" w:eastAsia="de-DE"/>
+        </w:rPr>
+        <w:t>Mehler</w:t>
+      </w:r>
+      <w:proofErr w:type="spellEnd"/>
+      <w:r>
+        <w:rPr>
+          <w:rFonts w:ascii="Times New Roman" w:eastAsia="Times New Roman" w:hAnsi="Times New Roman" w:cs="Times New Roman"/>
+          <w:sz w:val="24"/>
+          <w:szCs w:val="24"/>
+          <w:lang w:val="en-US" w:eastAsia="de-DE"/>
+        </w:rPr>
+        <w:t xml:space="preserve"> 1992] </w:t>
+      </w:r>
+      <w:proofErr w:type="spellStart"/>
+      <w:r>
+        <w:rPr>
+          <w:rFonts w:ascii="Times New Roman" w:eastAsia="Times New Roman" w:hAnsi="Times New Roman" w:cs="Times New Roman"/>
+          <w:sz w:val="24"/>
+          <w:szCs w:val="24"/>
+          <w:lang w:val="en-US" w:eastAsia="de-DE"/>
+        </w:rPr>
+        <w:t>Mehler</w:t>
+      </w:r>
+      <w:proofErr w:type="spellEnd"/>
+      <w:r>
+        <w:rPr>
+          <w:rFonts w:ascii="Times New Roman" w:eastAsia="Times New Roman" w:hAnsi="Times New Roman" w:cs="Times New Roman"/>
+          <w:sz w:val="24"/>
+          <w:szCs w:val="24"/>
+          <w:lang w:val="en-US" w:eastAsia="de-DE"/>
+        </w:rPr>
+        <w:t xml:space="preserve">, Mark. 1992. "Notes Fanatic." Corporate Computing, (August) 1(2):160-164. </w:t>
+      </w:r>
+      <w:bookmarkStart w:id="111" w:name="Nadasdy98a"/>
+      <w:bookmarkEnd w:id="111"/>
+    </w:p>
+    <w:p>
+      <w:pPr>
+        <w:spacing w:before="100" w:beforeAutospacing="1" w:after="100" w:afterAutospacing="1" w:line="240" w:lineRule="auto"/>
+        <w:rPr>
+          <w:rFonts w:ascii="Times New Roman" w:eastAsia="Times New Roman" w:hAnsi="Times New Roman" w:cs="Times New Roman"/>
+          <w:sz w:val="24"/>
+          <w:szCs w:val="24"/>
+          <w:lang w:val="en-US" w:eastAsia="de-DE"/>
+        </w:rPr>
+      </w:pPr>
+      <w:r>
+        <w:rPr>
+          <w:rFonts w:ascii="Times New Roman" w:eastAsia="Times New Roman" w:hAnsi="Times New Roman" w:cs="Times New Roman"/>
+          <w:sz w:val="24"/>
+          <w:szCs w:val="24"/>
+          <w:lang w:val="en-US" w:eastAsia="de-DE"/>
+        </w:rPr>
+        <w:t>[</w:t>
+      </w:r>
+      <w:proofErr w:type="spellStart"/>
+      <w:r>
+        <w:rPr>
+          <w:rFonts w:ascii="Times New Roman" w:eastAsia="Times New Roman" w:hAnsi="Times New Roman" w:cs="Times New Roman"/>
+          <w:sz w:val="24"/>
+          <w:szCs w:val="24"/>
+          <w:lang w:val="en-US" w:eastAsia="de-DE"/>
+        </w:rPr>
         <w:t>Nadasdy</w:t>
       </w:r>
       <w:proofErr w:type="spellEnd"/>
@@ -15511,8 +16535,8 @@
         </w:rPr>
         <w:t xml:space="preserve"> </w:t>
       </w:r>
-      <w:bookmarkStart w:id="90" w:name="Nadasdy98b"/>
-      <w:bookmarkEnd w:id="90"/>
+      <w:bookmarkStart w:id="112" w:name="Nadasdy98b"/>
+      <w:bookmarkEnd w:id="112"/>
     </w:p>
     <w:p>
       <w:pPr>
@@ -15613,8 +16637,8 @@
         </w:rPr>
         <w:t xml:space="preserve"> Paris. </w:t>
       </w:r>
-      <w:bookmarkStart w:id="91" w:name="Nimmo92"/>
-      <w:bookmarkEnd w:id="91"/>
+      <w:bookmarkStart w:id="113" w:name="Nimmo92"/>
+      <w:bookmarkEnd w:id="113"/>
     </w:p>
     <w:p>
       <w:pPr>
@@ -15717,8 +16741,8 @@
         </w:rPr>
         <w:t xml:space="preserve"> New York. </w:t>
       </w:r>
-      <w:bookmarkStart w:id="92" w:name="Orlikowski93"/>
-      <w:bookmarkEnd w:id="92"/>
+      <w:bookmarkStart w:id="114" w:name="Orlikowski93"/>
+      <w:bookmarkEnd w:id="114"/>
     </w:p>
     <w:p>
       <w:pPr>
@@ -15819,8 +16843,8 @@
         </w:rPr>
         <w:t xml:space="preserve"> </w:t>
       </w:r>
-      <w:bookmarkStart w:id="93" w:name="Poltrock94"/>
-      <w:bookmarkEnd w:id="93"/>
+      <w:bookmarkStart w:id="115" w:name="Poltrock94"/>
+      <w:bookmarkEnd w:id="115"/>
     </w:p>
     <w:p>
       <w:pPr>
@@ -15932,8 +16956,8 @@
         </w:rPr>
         <w:t xml:space="preserve"> "Interface Development in a Large Organization: An Observational Study." adapted from ACM Transactions on Computer and Human Interaction, (March) 1(1):52-80 and reprinted in Kling 1996a. </w:t>
       </w:r>
-      <w:bookmarkStart w:id="94" w:name="Robey97"/>
-      <w:bookmarkEnd w:id="94"/>
+      <w:bookmarkStart w:id="116" w:name="Robey97"/>
+      <w:bookmarkEnd w:id="116"/>
     </w:p>
     <w:p>
       <w:pPr>
@@ -16085,8 +17109,8 @@
         </w:rPr>
         <w:t xml:space="preserve">-Bass Inc. </w:t>
       </w:r>
-      <w:bookmarkStart w:id="95" w:name="Sandewall98"/>
-      <w:bookmarkEnd w:id="95"/>
+      <w:bookmarkStart w:id="117" w:name="Sandewall98"/>
+      <w:bookmarkEnd w:id="117"/>
     </w:p>
     <w:p>
       <w:pPr>
@@ -16189,8 +17213,8 @@
         </w:rPr>
         <w:t xml:space="preserve">&gt;. </w:t>
       </w:r>
-      <w:bookmarkStart w:id="96" w:name="Schuler93"/>
-      <w:bookmarkEnd w:id="96"/>
+      <w:bookmarkStart w:id="118" w:name="Schuler93"/>
+      <w:bookmarkEnd w:id="118"/>
     </w:p>
     <w:p>
       <w:pPr>
@@ -16320,8 +17344,8 @@
         </w:rPr>
         <w:t xml:space="preserve"> Practices. Hillsdale, NJ: Lawrence Erlbaum Associates. </w:t>
       </w:r>
-      <w:bookmarkStart w:id="97" w:name="Simonsen97"/>
-      <w:bookmarkEnd w:id="97"/>
+      <w:bookmarkStart w:id="119" w:name="Simonsen97"/>
+      <w:bookmarkEnd w:id="119"/>
     </w:p>
     <w:p>
       <w:pPr>
@@ -16453,8 +17477,8 @@
         </w:rPr>
         <w:t xml:space="preserve"> 1997. "Using ethnography in contextual design." Communications of the ACM, (July) 40(7):82-88. </w:t>
       </w:r>
-      <w:bookmarkStart w:id="98" w:name="Smith98"/>
-      <w:bookmarkEnd w:id="98"/>
+      <w:bookmarkStart w:id="120" w:name="Smith98"/>
+      <w:bookmarkEnd w:id="120"/>
     </w:p>
     <w:p>
       <w:pPr>
@@ -16575,8 +17599,8 @@
         </w:rPr>
         <w:t xml:space="preserve">. </w:t>
       </w:r>
-      <w:bookmarkStart w:id="99" w:name="Solow87"/>
-      <w:bookmarkEnd w:id="99"/>
+      <w:bookmarkStart w:id="121" w:name="Solow87"/>
+      <w:bookmarkEnd w:id="121"/>
     </w:p>
     <w:p>
       <w:pPr>
@@ -16617,8 +17641,8 @@
         </w:rPr>
         <w:t xml:space="preserve">36. </w:t>
       </w:r>
-      <w:bookmarkStart w:id="100" w:name="Star96"/>
-      <w:bookmarkEnd w:id="100"/>
+      <w:bookmarkStart w:id="122" w:name="Star96"/>
+      <w:bookmarkEnd w:id="122"/>
     </w:p>
     <w:p>
       <w:pPr>
@@ -16699,8 +17723,8 @@
         </w:rPr>
         <w:t xml:space="preserve"> 1996. "Steps towards an ecology of infrastructure: Design and access for large-scale collaborative systems," Information Systems Research 7:111-138. </w:t>
       </w:r>
-      <w:bookmarkStart w:id="101" w:name="Stix94"/>
-      <w:bookmarkEnd w:id="101"/>
+      <w:bookmarkStart w:id="123" w:name="Stix94"/>
+      <w:bookmarkEnd w:id="123"/>
     </w:p>
     <w:p>
       <w:pPr>
@@ -16719,6 +17743,7 @@
           <w:szCs w:val="24"/>
           <w:lang w:val="en-US" w:eastAsia="de-DE"/>
         </w:rPr>
+        <w:lastRenderedPageBreak/>
         <w:t>[</w:t>
       </w:r>
       <w:proofErr w:type="spellStart"/>
@@ -16781,8 +17806,8 @@
         </w:rPr>
         <w:t xml:space="preserve"> </w:t>
       </w:r>
-      <w:bookmarkStart w:id="102" w:name="Suchman96"/>
-      <w:bookmarkEnd w:id="102"/>
+      <w:bookmarkStart w:id="124" w:name="Suchman96"/>
+      <w:bookmarkEnd w:id="124"/>
     </w:p>
     <w:p>
       <w:pPr>
@@ -16863,8 +17888,8 @@
         </w:rPr>
         <w:t xml:space="preserve"> </w:t>
       </w:r>
-      <w:bookmarkStart w:id="103" w:name="Webb98"/>
-      <w:bookmarkEnd w:id="103"/>
+      <w:bookmarkStart w:id="125" w:name="Webb98"/>
+      <w:bookmarkEnd w:id="125"/>
     </w:p>
     <w:p>
       <w:pPr>
@@ -16934,8 +17959,8 @@
         </w:rPr>
         <w:t xml:space="preserve">) 84(1):45-64. </w:t>
       </w:r>
-      <w:bookmarkStart w:id="104" w:name="Wellman96"/>
-      <w:bookmarkEnd w:id="104"/>
+      <w:bookmarkStart w:id="126" w:name="Wellman96"/>
+      <w:bookmarkEnd w:id="126"/>
     </w:p>
     <w:p>
       <w:pPr>
@@ -16954,7 +17979,6 @@
           <w:szCs w:val="24"/>
           <w:lang w:val="en-US" w:eastAsia="de-DE"/>
         </w:rPr>
-        <w:lastRenderedPageBreak/>
         <w:t xml:space="preserve">[Wellman, et al. 1996] </w:t>
       </w:r>
       <w:proofErr w:type="gramStart"/>
@@ -17097,8 +18121,8 @@
         </w:rPr>
         <w:t xml:space="preserve"> 1996. "Computer Networks as Social Networks: Virtual Community, Computer Supported Cooperative Work and Telework," Annual Review of Sociology 22:213-38. </w:t>
       </w:r>
-      <w:bookmarkStart w:id="105" w:name="Wellman98"/>
-      <w:bookmarkEnd w:id="105"/>
+      <w:bookmarkStart w:id="127" w:name="Wellman98"/>
+      <w:bookmarkEnd w:id="127"/>
     </w:p>
     <w:p>
       <w:pPr>
@@ -17199,8 +18223,8 @@
         </w:rPr>
         <w:t xml:space="preserve">. </w:t>
       </w:r>
-      <w:bookmarkStart w:id="106" w:name="Zariski97a"/>
-      <w:bookmarkEnd w:id="106"/>
+      <w:bookmarkStart w:id="128" w:name="Zariski97a"/>
+      <w:bookmarkEnd w:id="128"/>
     </w:p>
     <w:p>
       <w:pPr>
@@ -17261,8 +18285,8 @@
         </w:rPr>
         <w:t xml:space="preserve">, Archie. 1997. "'Never Ending, Still Beginning': A Defense of Electronic Law Journals from the Perspective of the E-Law Experience," First Monday, (June) 2(6). </w:t>
       </w:r>
-      <w:bookmarkStart w:id="107" w:name=":Zariski97b&quot;"/>
-      <w:bookmarkEnd w:id="107"/>
+      <w:bookmarkStart w:id="129" w:name=":Zariski97b&quot;"/>
+      <w:bookmarkEnd w:id="129"/>
     </w:p>
     <w:p>
       <w:pPr>
@@ -19196,6 +20220,845 @@
       </w:r>
     </w:p>
   </w:comment>
+  <w:comment w:id="33" w:author="Jan Rehwaldt" w:date="2012-02-14T18:00:00Z" w:initials="JR">
+    <w:p>
+      <w:pPr>
+        <w:pStyle w:val="Kommentartext"/>
+        <w:rPr>
+          <w:lang w:val="en-US"/>
+        </w:rPr>
+      </w:pPr>
+      <w:r>
+        <w:rPr>
+          <w:rStyle w:val="Kommentarzeichen"/>
+        </w:rPr>
+        <w:annotationRef/>
+      </w:r>
+      <w:r>
+        <w:rPr>
+          <w:lang w:val="en-US"/>
+        </w:rPr>
+        <w:t xml:space="preserve">Actually the author has a strange TOC. </w:t>
+      </w:r>
+      <w:r>
+        <w:rPr>
+          <w:lang w:val="en-US"/>
+        </w:rPr>
+        <w:t>There is no 5.3.2 following and the part 5.3 (title) anticipates that there will be at least one more topic discussed.</w:t>
+      </w:r>
+    </w:p>
+  </w:comment>
+  <w:comment w:id="35" w:author="Jan Rehwaldt" w:date="2012-02-14T17:17:00Z" w:initials="JR">
+    <w:p>
+      <w:pPr>
+        <w:pStyle w:val="Kommentartext"/>
+      </w:pPr>
+      <w:r>
+        <w:rPr>
+          <w:rStyle w:val="Kommentarzeichen"/>
+        </w:rPr>
+        <w:annotationRef/>
+      </w:r>
+      <w:r>
+        <w:t xml:space="preserve">Definition </w:t>
+      </w:r>
+      <w:proofErr w:type="spellStart"/>
+      <w:r>
+        <w:t>as</w:t>
+      </w:r>
+      <w:proofErr w:type="spellEnd"/>
+      <w:r>
+        <w:t xml:space="preserve"> </w:t>
+      </w:r>
+      <w:proofErr w:type="spellStart"/>
+      <w:r>
+        <w:t>follows</w:t>
+      </w:r>
+      <w:proofErr w:type="spellEnd"/>
+    </w:p>
+  </w:comment>
+  <w:comment w:id="37" w:author="Jan Rehwaldt" w:date="2012-02-14T17:21:00Z" w:initials="JR">
+    <w:p>
+      <w:pPr>
+        <w:pStyle w:val="Kommentartext"/>
+        <w:rPr>
+          <w:lang w:val="en-US"/>
+        </w:rPr>
+      </w:pPr>
+      <w:r>
+        <w:rPr>
+          <w:rStyle w:val="Kommentarzeichen"/>
+        </w:rPr>
+        <w:annotationRef/>
+      </w:r>
+      <w:proofErr w:type="gramStart"/>
+      <w:r>
+        <w:rPr>
+          <w:lang w:val="en-US"/>
+        </w:rPr>
+        <w:t>Point ?</w:t>
+      </w:r>
+      <w:proofErr w:type="gramEnd"/>
+      <w:r>
+        <w:rPr>
+          <w:lang w:val="en-US"/>
+        </w:rPr>
+        <w:t xml:space="preserve">: </w:t>
+      </w:r>
+      <w:r>
+        <w:rPr>
+          <w:lang w:val="en-US"/>
+        </w:rPr>
+        <w:t xml:space="preserve">Designing those complex systems should be </w:t>
+      </w:r>
+      <w:r>
+        <w:rPr>
+          <w:lang w:val="en-US"/>
+        </w:rPr>
+        <w:t xml:space="preserve">accompanied by different “discovery processes” to find out about the target group and their needs </w:t>
+      </w:r>
+      <w:r>
+        <w:rPr>
+          <w:lang w:val="en-US"/>
+        </w:rPr>
+        <w:t>regarding</w:t>
+      </w:r>
+      <w:r>
+        <w:rPr>
+          <w:lang w:val="en-US"/>
+        </w:rPr>
+        <w:t xml:space="preserve"> </w:t>
+      </w:r>
+      <w:r>
+        <w:rPr>
+          <w:lang w:val="en-US"/>
+        </w:rPr>
+        <w:t>a</w:t>
+      </w:r>
+      <w:r>
+        <w:rPr>
+          <w:lang w:val="en-US"/>
+        </w:rPr>
+        <w:t xml:space="preserve"> system.</w:t>
+      </w:r>
+    </w:p>
+  </w:comment>
+  <w:comment w:id="39" w:author="Jan Rehwaldt" w:date="2012-02-14T17:29:00Z" w:initials="JR">
+    <w:p>
+      <w:pPr>
+        <w:pStyle w:val="Kommentartext"/>
+        <w:rPr>
+          <w:rFonts w:cstheme="minorHAnsi"/>
+          <w:sz w:val="16"/>
+          <w:szCs w:val="16"/>
+          <w:lang w:val="en-US"/>
+        </w:rPr>
+      </w:pPr>
+      <w:r>
+        <w:rPr>
+          <w:rStyle w:val="Kommentarzeichen"/>
+          <w:rFonts w:cstheme="minorHAnsi"/>
+        </w:rPr>
+        <w:annotationRef/>
+      </w:r>
+      <w:r>
+        <w:rPr>
+          <w:rFonts w:cstheme="minorHAnsi"/>
+          <w:sz w:val="16"/>
+          <w:szCs w:val="16"/>
+          <w:lang w:val="en-US"/>
+        </w:rPr>
+        <w:t xml:space="preserve">The author discards the idea of </w:t>
+      </w:r>
+      <w:r>
+        <w:rPr>
+          <w:rFonts w:cstheme="minorHAnsi"/>
+          <w:sz w:val="16"/>
+          <w:szCs w:val="16"/>
+          <w:lang w:val="en-US"/>
+        </w:rPr>
+        <w:t xml:space="preserve">an automated e-journal system </w:t>
+      </w:r>
+      <w:r>
+        <w:rPr>
+          <w:rFonts w:cstheme="minorHAnsi"/>
+          <w:sz w:val="16"/>
+          <w:szCs w:val="16"/>
+          <w:lang w:val="en-US"/>
+        </w:rPr>
+        <w:t xml:space="preserve">based on the fact that the developer of EJCBS </w:t>
+      </w:r>
+      <w:r>
+        <w:rPr>
+          <w:rFonts w:cstheme="minorHAnsi"/>
+          <w:sz w:val="16"/>
+          <w:szCs w:val="16"/>
+          <w:lang w:val="en-US"/>
+        </w:rPr>
+        <w:t>did</w:t>
+      </w:r>
+      <w:r>
+        <w:rPr>
+          <w:rFonts w:cstheme="minorHAnsi"/>
+          <w:sz w:val="16"/>
+          <w:szCs w:val="16"/>
+          <w:lang w:val="en-US"/>
+        </w:rPr>
+        <w:t xml:space="preserve"> not think about “guaranteeing any </w:t>
+      </w:r>
+      <w:r>
+        <w:rPr>
+          <w:rFonts w:eastAsia="Times New Roman" w:cstheme="minorHAnsi"/>
+          <w:sz w:val="16"/>
+          <w:szCs w:val="16"/>
+          <w:lang w:val="en-US" w:eastAsia="de-DE"/>
+        </w:rPr>
+        <w:t xml:space="preserve">attention among </w:t>
+      </w:r>
+      <w:r>
+        <w:rPr>
+          <w:rFonts w:cstheme="minorHAnsi"/>
+          <w:sz w:val="16"/>
+          <w:szCs w:val="16"/>
+          <w:lang w:val="en-US"/>
+        </w:rPr>
+        <w:t>highly active scientists in their field”. That is weird!</w:t>
+      </w:r>
+      <w:r>
+        <w:rPr>
+          <w:rFonts w:cstheme="minorHAnsi"/>
+          <w:sz w:val="16"/>
+          <w:szCs w:val="16"/>
+          <w:lang w:val="en-US"/>
+        </w:rPr>
+        <w:t xml:space="preserve"> There is no point here in discarding the developers idea of how an e-journal should work.</w:t>
+      </w:r>
+    </w:p>
+  </w:comment>
+  <w:comment w:id="40" w:author="Jan Rehwaldt" w:date="2012-02-14T17:35:00Z" w:initials="JR">
+    <w:p>
+      <w:pPr>
+        <w:pStyle w:val="Kommentartext"/>
+        <w:rPr>
+          <w:lang w:val="en-US"/>
+        </w:rPr>
+      </w:pPr>
+      <w:r>
+        <w:rPr>
+          <w:rStyle w:val="Kommentarzeichen"/>
+        </w:rPr>
+        <w:annotationRef/>
+      </w:r>
+      <w:r>
+        <w:rPr>
+          <w:rStyle w:val="Kommentarzeichen"/>
+        </w:rPr>
+        <w:annotationRef/>
+      </w:r>
+      <w:r>
+        <w:rPr>
+          <w:lang w:val="en-US"/>
+        </w:rPr>
+        <w:t xml:space="preserve">Compare apples to oranges. See </w:t>
+      </w:r>
+      <w:r>
+        <w:rPr>
+          <w:lang w:val="en-US"/>
+        </w:rPr>
+        <w:t>comment above</w:t>
+      </w:r>
+      <w:r>
+        <w:rPr>
+          <w:lang w:val="en-US"/>
+        </w:rPr>
+        <w:t>.</w:t>
+      </w:r>
+    </w:p>
+  </w:comment>
+  <w:comment w:id="41" w:author="Jan Rehwaldt" w:date="2012-02-14T17:53:00Z" w:initials="JR">
+    <w:p>
+      <w:pPr>
+        <w:pStyle w:val="Kommentartext"/>
+        <w:rPr>
+          <w:lang w:val="en-US"/>
+        </w:rPr>
+      </w:pPr>
+      <w:r>
+        <w:rPr>
+          <w:rStyle w:val="Kommentarzeichen"/>
+        </w:rPr>
+        <w:annotationRef/>
+      </w:r>
+      <w:proofErr w:type="gramStart"/>
+      <w:r>
+        <w:rPr>
+          <w:lang w:val="en-US"/>
+        </w:rPr>
+        <w:t>Point ?</w:t>
+      </w:r>
+      <w:proofErr w:type="gramEnd"/>
+      <w:r>
+        <w:rPr>
+          <w:lang w:val="en-US"/>
+        </w:rPr>
+        <w:t xml:space="preserve">: </w:t>
+      </w:r>
+      <w:r>
+        <w:rPr>
+          <w:lang w:val="en-US"/>
+        </w:rPr>
+        <w:t>“t</w:t>
+      </w:r>
+      <w:r>
+        <w:rPr>
+          <w:lang w:val="en-US"/>
+        </w:rPr>
+        <w:t>echnology access“ vs</w:t>
+      </w:r>
+      <w:r>
+        <w:rPr>
+          <w:lang w:val="en-US"/>
+        </w:rPr>
+        <w:t>.</w:t>
+      </w:r>
+      <w:r>
+        <w:rPr>
+          <w:lang w:val="en-US"/>
+        </w:rPr>
+        <w:t xml:space="preserve"> </w:t>
+      </w:r>
+      <w:r>
+        <w:rPr>
+          <w:lang w:val="en-US"/>
+        </w:rPr>
+        <w:t>“</w:t>
+      </w:r>
+      <w:r>
+        <w:rPr>
+          <w:lang w:val="en-US"/>
+        </w:rPr>
+        <w:t xml:space="preserve">social access“ / easy to achieve vs. </w:t>
+      </w:r>
+      <w:r>
+        <w:rPr>
+          <w:lang w:val="en-US"/>
+        </w:rPr>
+        <w:t xml:space="preserve">hard to achieve. </w:t>
+      </w:r>
+      <w:r>
+        <w:rPr>
+          <w:lang w:val="en-US"/>
+        </w:rPr>
+        <w:t xml:space="preserve"> See follow-up paragraphs for more elaboration on this topic.</w:t>
+      </w:r>
+    </w:p>
+  </w:comment>
+  <w:comment w:id="42" w:author="Jan Rehwaldt" w:date="2012-02-14T17:50:00Z" w:initials="JR">
+    <w:p>
+      <w:pPr>
+        <w:pStyle w:val="Kommentartext"/>
+        <w:rPr>
+          <w:lang w:val="en-US"/>
+        </w:rPr>
+      </w:pPr>
+      <w:r>
+        <w:rPr>
+          <w:rStyle w:val="Kommentarzeichen"/>
+        </w:rPr>
+        <w:annotationRef/>
+      </w:r>
+      <w:r>
+        <w:rPr>
+          <w:lang w:val="en-US"/>
+        </w:rPr>
+        <w:t xml:space="preserve">I don’t get that. Please explain, Mr. </w:t>
+      </w:r>
+      <w:r>
+        <w:rPr>
+          <w:lang w:val="en-US"/>
+        </w:rPr>
+        <w:t>Kling.</w:t>
+      </w:r>
+      <w:r>
+        <w:rPr>
+          <w:lang w:val="en-US"/>
+        </w:rPr>
+        <w:t xml:space="preserve"> It stays in contrast to your sentence before</w:t>
+      </w:r>
+      <w:r>
+        <w:rPr>
+          <w:lang w:val="en-US"/>
+        </w:rPr>
+        <w:t>, which allows the conclusion that internal structure and user interface may also be designed separately</w:t>
+      </w:r>
+      <w:r>
+        <w:rPr>
+          <w:lang w:val="en-US"/>
+        </w:rPr>
+        <w:t>.</w:t>
+      </w:r>
+    </w:p>
+  </w:comment>
+  <w:comment w:id="43" w:author="Jan Rehwaldt" w:date="2012-02-14T17:51:00Z" w:initials="JR">
+    <w:p>
+      <w:pPr>
+        <w:pStyle w:val="Kommentartext"/>
+      </w:pPr>
+      <w:r>
+        <w:rPr>
+          <w:rStyle w:val="Kommentarzeichen"/>
+        </w:rPr>
+        <w:annotationRef/>
+      </w:r>
+      <w:r>
+        <w:t>Irritierend / ärgerlich</w:t>
+      </w:r>
+    </w:p>
+  </w:comment>
+  <w:comment w:id="44" w:author="Jan Rehwaldt" w:date="2012-02-14T17:56:00Z" w:initials="JR">
+    <w:p>
+      <w:pPr>
+        <w:pStyle w:val="Kommentartext"/>
+        <w:rPr>
+          <w:lang w:val="en-US"/>
+        </w:rPr>
+      </w:pPr>
+      <w:r>
+        <w:rPr>
+          <w:rStyle w:val="Kommentarzeichen"/>
+        </w:rPr>
+        <w:annotationRef/>
+      </w:r>
+      <w:r>
+        <w:rPr>
+          <w:lang w:val="en-US"/>
+        </w:rPr>
+        <w:t>Nice</w:t>
+      </w:r>
+      <w:r>
+        <w:rPr>
+          <w:lang w:val="en-US"/>
+        </w:rPr>
+        <w:t xml:space="preserve"> observation</w:t>
+      </w:r>
+      <w:r>
+        <w:rPr>
+          <w:lang w:val="en-US"/>
+        </w:rPr>
+        <w:t>. Add to previous point.</w:t>
+      </w:r>
+    </w:p>
+  </w:comment>
+  <w:comment w:id="45" w:author="Jan Rehwaldt" w:date="2012-02-14T18:05:00Z" w:initials="JR">
+    <w:p>
+      <w:pPr>
+        <w:pStyle w:val="Kommentartext"/>
+        <w:rPr>
+          <w:lang w:val="en-US"/>
+        </w:rPr>
+      </w:pPr>
+      <w:r>
+        <w:rPr>
+          <w:rStyle w:val="Kommentarzeichen"/>
+        </w:rPr>
+        <w:annotationRef/>
+      </w:r>
+      <w:r>
+        <w:rPr>
+          <w:lang w:val="en-US"/>
+        </w:rPr>
+        <w:t>This could be a point.</w:t>
+      </w:r>
+    </w:p>
+  </w:comment>
+  <w:comment w:id="46" w:author="Jan Rehwaldt" w:date="2012-02-14T18:09:00Z" w:initials="JR">
+    <w:p>
+      <w:pPr>
+        <w:pStyle w:val="Kommentartext"/>
+        <w:rPr>
+          <w:lang w:val="en-US"/>
+        </w:rPr>
+      </w:pPr>
+      <w:r>
+        <w:rPr>
+          <w:rStyle w:val="Kommentarzeichen"/>
+        </w:rPr>
+        <w:annotationRef/>
+      </w:r>
+      <w:r>
+        <w:rPr>
+          <w:lang w:val="en-US"/>
+        </w:rPr>
+        <w:t>Why do they do that if computerization did not lead to an increase in productiv</w:t>
+      </w:r>
+      <w:r>
+        <w:rPr>
+          <w:lang w:val="en-US"/>
+        </w:rPr>
+        <w:t>i</w:t>
+      </w:r>
+      <w:r>
+        <w:rPr>
+          <w:lang w:val="en-US"/>
+        </w:rPr>
+        <w:t>ty in a broader sense th</w:t>
+      </w:r>
+      <w:r>
+        <w:rPr>
+          <w:lang w:val="en-US"/>
+        </w:rPr>
+        <w:t>a</w:t>
+      </w:r>
+      <w:r>
+        <w:rPr>
+          <w:lang w:val="en-US"/>
+        </w:rPr>
+        <w:t xml:space="preserve">n </w:t>
+      </w:r>
+      <w:r>
+        <w:rPr>
+          <w:lang w:val="en-US"/>
+        </w:rPr>
+        <w:t>“throughput productivity” (see article’s introduction)?</w:t>
+      </w:r>
+      <w:r>
+        <w:rPr>
+          <w:lang w:val="en-US"/>
+        </w:rPr>
+        <w:t xml:space="preserve"> Weird, huh?</w:t>
+      </w:r>
+    </w:p>
+  </w:comment>
+  <w:comment w:id="47" w:author="Jan Rehwaldt" w:date="2012-02-14T18:07:00Z" w:initials="JR">
+    <w:p>
+      <w:pPr>
+        <w:pStyle w:val="Kommentartext"/>
+        <w:rPr>
+          <w:lang w:val="en-US"/>
+        </w:rPr>
+      </w:pPr>
+      <w:r>
+        <w:rPr>
+          <w:rStyle w:val="Kommentarzeichen"/>
+        </w:rPr>
+        <w:annotationRef/>
+      </w:r>
+      <w:r>
+        <w:rPr>
+          <w:lang w:val="en-US"/>
+        </w:rPr>
+        <w:t>Merge with (maybe)-point before.</w:t>
+      </w:r>
+    </w:p>
+  </w:comment>
+  <w:comment w:id="48" w:author="Jan Rehwaldt" w:date="2012-02-14T18:10:00Z" w:initials="JR">
+    <w:p>
+      <w:pPr>
+        <w:pStyle w:val="Kommentartext"/>
+      </w:pPr>
+      <w:r>
+        <w:t>=</w:t>
+      </w:r>
+      <w:r>
+        <w:t xml:space="preserve">&gt; </w:t>
+      </w:r>
+      <w:r>
+        <w:rPr>
+          <w:rStyle w:val="Kommentarzeichen"/>
+        </w:rPr>
+        <w:annotationRef/>
+      </w:r>
+      <w:proofErr w:type="spellStart"/>
+      <w:r>
+        <w:t>nor</w:t>
+      </w:r>
+      <w:proofErr w:type="spellEnd"/>
+    </w:p>
+  </w:comment>
+  <w:comment w:id="49" w:author="Jan Rehwaldt" w:date="2012-02-14T18:12:00Z" w:initials="JR">
+    <w:p>
+      <w:pPr>
+        <w:pStyle w:val="Kommentartext"/>
+        <w:rPr>
+          <w:lang w:val="en-US"/>
+        </w:rPr>
+      </w:pPr>
+      <w:r>
+        <w:rPr>
+          <w:rStyle w:val="Kommentarzeichen"/>
+        </w:rPr>
+        <w:annotationRef/>
+      </w:r>
+      <w:r>
+        <w:rPr>
+          <w:lang w:val="en-US"/>
+        </w:rPr>
+        <w:t xml:space="preserve">Then the infrastructure was probably not </w:t>
+      </w:r>
+      <w:r>
+        <w:rPr>
+          <w:lang w:val="en-US"/>
+        </w:rPr>
+        <w:t>as “</w:t>
+      </w:r>
+      <w:r>
+        <w:rPr>
+          <w:lang w:val="en-US"/>
+        </w:rPr>
+        <w:t>appropriate</w:t>
+      </w:r>
+      <w:r>
+        <w:rPr>
+          <w:lang w:val="en-US"/>
+        </w:rPr>
+        <w:t>”</w:t>
+      </w:r>
+      <w:r>
+        <w:rPr>
+          <w:lang w:val="en-US"/>
+        </w:rPr>
+        <w:t xml:space="preserve"> as diagnosed</w:t>
+      </w:r>
+      <w:r>
+        <w:rPr>
+          <w:lang w:val="en-US"/>
+        </w:rPr>
+        <w:t>?</w:t>
+      </w:r>
+    </w:p>
+  </w:comment>
+  <w:comment w:id="50" w:author="Jan Rehwaldt" w:date="2012-02-14T18:13:00Z" w:initials="JR">
+    <w:p>
+      <w:pPr>
+        <w:pStyle w:val="Kommentartext"/>
+      </w:pPr>
+      <w:r>
+        <w:rPr>
+          <w:rStyle w:val="Kommentarzeichen"/>
+        </w:rPr>
+        <w:annotationRef/>
+      </w:r>
+      <w:r>
+        <w:t>Point.</w:t>
+      </w:r>
+    </w:p>
+  </w:comment>
+  <w:comment w:id="51" w:author="Jan Rehwaldt" w:date="2012-02-14T18:19:00Z" w:initials="JR">
+    <w:p>
+      <w:pPr>
+        <w:pStyle w:val="Kommentartext"/>
+        <w:rPr>
+          <w:lang w:val="en-US"/>
+        </w:rPr>
+      </w:pPr>
+      <w:r>
+        <w:rPr>
+          <w:rStyle w:val="Kommentarzeichen"/>
+        </w:rPr>
+        <w:annotationRef/>
+      </w:r>
+      <w:r>
+        <w:rPr>
+          <w:lang w:val="en-US"/>
+        </w:rPr>
+        <w:t xml:space="preserve">Point: Social Informatics Matters because it is </w:t>
+      </w:r>
+      <w:r>
+        <w:rPr>
+          <w:lang w:val="en-US"/>
+        </w:rPr>
+        <w:t>t</w:t>
+      </w:r>
+      <w:r>
+        <w:rPr>
+          <w:lang w:val="en-US"/>
+        </w:rPr>
+        <w:t xml:space="preserve">he only </w:t>
+      </w:r>
+      <w:r>
+        <w:rPr>
+          <w:lang w:val="en-US"/>
+        </w:rPr>
+        <w:t xml:space="preserve">likely </w:t>
+      </w:r>
+      <w:r>
+        <w:rPr>
+          <w:lang w:val="en-US"/>
+        </w:rPr>
+        <w:t>predictable way to achi</w:t>
+      </w:r>
+      <w:r>
+        <w:rPr>
+          <w:lang w:val="en-US"/>
+        </w:rPr>
+        <w:t>e</w:t>
+      </w:r>
+      <w:r>
+        <w:rPr>
+          <w:lang w:val="en-US"/>
+        </w:rPr>
+        <w:t xml:space="preserve">ve </w:t>
+      </w:r>
+      <w:r>
+        <w:rPr>
+          <w:lang w:val="en-US"/>
+        </w:rPr>
+        <w:t>workable solutions. Funnily this stays in contrast to the point about the analyses of “appropriate infrastructures” a few pages earlier.</w:t>
+      </w:r>
+    </w:p>
+  </w:comment>
+  <w:comment w:id="52" w:author="Jan Rehwaldt" w:date="2012-02-14T18:20:00Z" w:initials="JR">
+    <w:p>
+      <w:pPr>
+        <w:pStyle w:val="Kommentartext"/>
+      </w:pPr>
+      <w:r>
+        <w:rPr>
+          <w:rStyle w:val="Kommentarzeichen"/>
+        </w:rPr>
+        <w:annotationRef/>
+      </w:r>
+      <w:r>
+        <w:t>Auswirkung</w:t>
+      </w:r>
+    </w:p>
+  </w:comment>
+  <w:comment w:id="53" w:author="Jan Rehwaldt" w:date="2012-02-14T18:22:00Z" w:initials="JR">
+    <w:p>
+      <w:pPr>
+        <w:pStyle w:val="Kommentartext"/>
+      </w:pPr>
+      <w:r>
+        <w:rPr>
+          <w:rStyle w:val="Kommentarzeichen"/>
+        </w:rPr>
+        <w:annotationRef/>
+      </w:r>
+      <w:r>
+        <w:t>verblüffend / faszinierend</w:t>
+      </w:r>
+    </w:p>
+  </w:comment>
+  <w:comment w:id="54" w:author="Jan Rehwaldt" w:date="2012-02-14T18:23:00Z" w:initials="JR">
+    <w:p>
+      <w:pPr>
+        <w:pStyle w:val="Kommentartext"/>
+        <w:rPr>
+          <w:lang w:val="en-US"/>
+        </w:rPr>
+      </w:pPr>
+      <w:r>
+        <w:rPr>
+          <w:rStyle w:val="Kommentarzeichen"/>
+        </w:rPr>
+        <w:annotationRef/>
+      </w:r>
+      <w:r>
+        <w:rPr>
+          <w:lang w:val="en-US"/>
+        </w:rPr>
+        <w:t>That’s fucking interesting! Check that out and read.</w:t>
+      </w:r>
+    </w:p>
+  </w:comment>
+  <w:comment w:id="55" w:author="Jan Rehwaldt" w:date="2012-02-14T18:31:00Z" w:initials="JR">
+    <w:p>
+      <w:pPr>
+        <w:pStyle w:val="Kommentartext"/>
+        <w:rPr>
+          <w:lang w:val="en-US"/>
+        </w:rPr>
+      </w:pPr>
+      <w:r>
+        <w:rPr>
+          <w:rStyle w:val="Kommentarzeichen"/>
+        </w:rPr>
+        <w:annotationRef/>
+      </w:r>
+      <w:r>
+        <w:rPr>
+          <w:lang w:val="en-US"/>
+        </w:rPr>
+        <w:t>I’ll translate</w:t>
+      </w:r>
+      <w:r>
+        <w:rPr>
+          <w:lang w:val="en-US"/>
+        </w:rPr>
+        <w:t xml:space="preserve">: </w:t>
+      </w:r>
+      <w:r>
+        <w:rPr>
+          <w:lang w:val="en-US"/>
+        </w:rPr>
+        <w:t xml:space="preserve">“I have emphasized </w:t>
+      </w:r>
+      <w:r>
+        <w:rPr>
+          <w:lang w:val="en-US"/>
+        </w:rPr>
+        <w:t>on communication-related examples, which are easier to analy</w:t>
+      </w:r>
+      <w:r>
+        <w:rPr>
+          <w:lang w:val="en-US"/>
+        </w:rPr>
+        <w:t>z</w:t>
+      </w:r>
+      <w:r>
+        <w:rPr>
+          <w:lang w:val="en-US"/>
+        </w:rPr>
+        <w:t>e and study empirically.</w:t>
+      </w:r>
+      <w:r>
+        <w:rPr>
+          <w:lang w:val="en-US"/>
+        </w:rPr>
+        <w:t>”</w:t>
+      </w:r>
+    </w:p>
+  </w:comment>
+  <w:comment w:id="56" w:author="Jan Rehwaldt" w:date="2012-02-14T18:36:00Z" w:initials="JR">
+    <w:p>
+      <w:pPr>
+        <w:pStyle w:val="Kommentartext"/>
+      </w:pPr>
+      <w:r>
+        <w:rPr>
+          <w:rStyle w:val="Kommentarzeichen"/>
+        </w:rPr>
+        <w:annotationRef/>
+      </w:r>
+      <w:r>
+        <w:t>prägnant</w:t>
+      </w:r>
+    </w:p>
+  </w:comment>
+  <w:comment w:id="57" w:author="Jan Rehwaldt" w:date="2012-02-14T18:41:00Z" w:initials="JR">
+    <w:p>
+      <w:pPr>
+        <w:pStyle w:val="Kommentartext"/>
+      </w:pPr>
+      <w:r>
+        <w:rPr>
+          <w:rStyle w:val="Kommentarzeichen"/>
+        </w:rPr>
+        <w:annotationRef/>
+      </w:r>
+      <w:r>
+        <w:t xml:space="preserve">Definition / </w:t>
+      </w:r>
+      <w:proofErr w:type="spellStart"/>
+      <w:r>
+        <w:t>Characterization</w:t>
+      </w:r>
+      <w:proofErr w:type="spellEnd"/>
+      <w:r>
+        <w:t>.</w:t>
+      </w:r>
+    </w:p>
+  </w:comment>
 </w:comments>
 </file>
 
@@ -19351,6 +21214,119 @@
     </w:lvl>
   </w:abstractNum>
   <w:abstractNum w:abstractNumId="1">
+    <w:nsid w:val="2CAB5C4B"/>
+    <w:multiLevelType w:val="hybridMultilevel"/>
+    <w:tmpl w:val="02E2E59C"/>
+    <w:lvl w:ilvl="0" w:tplc="DBC483E8">
+      <w:start w:val="5"/>
+      <w:numFmt w:val="bullet"/>
+      <w:lvlText w:val=""/>
+      <w:lvlJc w:val="left"/>
+      <w:pPr>
+        <w:ind w:left="720" w:hanging="360"/>
+      </w:pPr>
+      <w:rPr>
+        <w:rFonts w:ascii="Wingdings" w:eastAsiaTheme="minorHAnsi" w:hAnsi="Wingdings" w:cstheme="minorBidi" w:hint="default"/>
+      </w:rPr>
+    </w:lvl>
+    <w:lvl w:ilvl="1" w:tplc="04070003" w:tentative="1">
+      <w:start w:val="1"/>
+      <w:numFmt w:val="bullet"/>
+      <w:lvlText w:val="o"/>
+      <w:lvlJc w:val="left"/>
+      <w:pPr>
+        <w:ind w:left="1440" w:hanging="360"/>
+      </w:pPr>
+      <w:rPr>
+        <w:rFonts w:ascii="Courier New" w:hAnsi="Courier New" w:cs="Courier New" w:hint="default"/>
+      </w:rPr>
+    </w:lvl>
+    <w:lvl w:ilvl="2" w:tplc="04070005" w:tentative="1">
+      <w:start w:val="1"/>
+      <w:numFmt w:val="bullet"/>
+      <w:lvlText w:val=""/>
+      <w:lvlJc w:val="left"/>
+      <w:pPr>
+        <w:ind w:left="2160" w:hanging="360"/>
+      </w:pPr>
+      <w:rPr>
+        <w:rFonts w:ascii="Wingdings" w:hAnsi="Wingdings" w:hint="default"/>
+      </w:rPr>
+    </w:lvl>
+    <w:lvl w:ilvl="3" w:tplc="04070001" w:tentative="1">
+      <w:start w:val="1"/>
+      <w:numFmt w:val="bullet"/>
+      <w:lvlText w:val=""/>
+      <w:lvlJc w:val="left"/>
+      <w:pPr>
+        <w:ind w:left="2880" w:hanging="360"/>
+      </w:pPr>
+      <w:rPr>
+        <w:rFonts w:ascii="Symbol" w:hAnsi="Symbol" w:hint="default"/>
+      </w:rPr>
+    </w:lvl>
+    <w:lvl w:ilvl="4" w:tplc="04070003" w:tentative="1">
+      <w:start w:val="1"/>
+      <w:numFmt w:val="bullet"/>
+      <w:lvlText w:val="o"/>
+      <w:lvlJc w:val="left"/>
+      <w:pPr>
+        <w:ind w:left="3600" w:hanging="360"/>
+      </w:pPr>
+      <w:rPr>
+        <w:rFonts w:ascii="Courier New" w:hAnsi="Courier New" w:cs="Courier New" w:hint="default"/>
+      </w:rPr>
+    </w:lvl>
+    <w:lvl w:ilvl="5" w:tplc="04070005" w:tentative="1">
+      <w:start w:val="1"/>
+      <w:numFmt w:val="bullet"/>
+      <w:lvlText w:val=""/>
+      <w:lvlJc w:val="left"/>
+      <w:pPr>
+        <w:ind w:left="4320" w:hanging="360"/>
+      </w:pPr>
+      <w:rPr>
+        <w:rFonts w:ascii="Wingdings" w:hAnsi="Wingdings" w:hint="default"/>
+      </w:rPr>
+    </w:lvl>
+    <w:lvl w:ilvl="6" w:tplc="04070001" w:tentative="1">
+      <w:start w:val="1"/>
+      <w:numFmt w:val="bullet"/>
+      <w:lvlText w:val=""/>
+      <w:lvlJc w:val="left"/>
+      <w:pPr>
+        <w:ind w:left="5040" w:hanging="360"/>
+      </w:pPr>
+      <w:rPr>
+        <w:rFonts w:ascii="Symbol" w:hAnsi="Symbol" w:hint="default"/>
+      </w:rPr>
+    </w:lvl>
+    <w:lvl w:ilvl="7" w:tplc="04070003" w:tentative="1">
+      <w:start w:val="1"/>
+      <w:numFmt w:val="bullet"/>
+      <w:lvlText w:val="o"/>
+      <w:lvlJc w:val="left"/>
+      <w:pPr>
+        <w:ind w:left="5760" w:hanging="360"/>
+      </w:pPr>
+      <w:rPr>
+        <w:rFonts w:ascii="Courier New" w:hAnsi="Courier New" w:cs="Courier New" w:hint="default"/>
+      </w:rPr>
+    </w:lvl>
+    <w:lvl w:ilvl="8" w:tplc="04070005" w:tentative="1">
+      <w:start w:val="1"/>
+      <w:numFmt w:val="bullet"/>
+      <w:lvlText w:val=""/>
+      <w:lvlJc w:val="left"/>
+      <w:pPr>
+        <w:ind w:left="6480" w:hanging="360"/>
+      </w:pPr>
+      <w:rPr>
+        <w:rFonts w:ascii="Wingdings" w:hAnsi="Wingdings" w:hint="default"/>
+      </w:rPr>
+    </w:lvl>
+  </w:abstractNum>
+  <w:abstractNum w:abstractNumId="2">
     <w:nsid w:val="40326D9E"/>
     <w:multiLevelType w:val="multilevel"/>
     <w:tmpl w:val="3FBC6676"/>
@@ -19499,7 +21475,7 @@
       </w:rPr>
     </w:lvl>
   </w:abstractNum>
-  <w:abstractNum w:abstractNumId="2">
+  <w:abstractNum w:abstractNumId="3">
     <w:nsid w:val="6A451580"/>
     <w:multiLevelType w:val="multilevel"/>
     <w:tmpl w:val="F89E7E84"/>
@@ -19613,12 +21589,15 @@
     </w:lvl>
   </w:abstractNum>
   <w:num w:numId="1">
-    <w:abstractNumId w:val="2"/>
+    <w:abstractNumId w:val="3"/>
   </w:num>
   <w:num w:numId="2">
     <w:abstractNumId w:val="0"/>
   </w:num>
   <w:num w:numId="3">
+    <w:abstractNumId w:val="2"/>
+  </w:num>
+  <w:num w:numId="4">
     <w:abstractNumId w:val="1"/>
   </w:num>
 </w:numbering>
@@ -20778,7 +22757,7 @@
 </file>
 
 <file path=customXml/itemProps1.xml><?xml version="1.0" encoding="utf-8"?>
-<ds:datastoreItem xmlns:ds="http://schemas.openxmlformats.org/officeDocument/2006/customXml" ds:itemID="{B97C413E-069D-4222-A6A7-5721FADCA303}">
+<ds:datastoreItem xmlns:ds="http://schemas.openxmlformats.org/officeDocument/2006/customXml" ds:itemID="{C0749488-EC3B-434E-9C21-2BC35E4D347F}">
   <ds:schemaRefs>
     <ds:schemaRef ds:uri="http://schemas.openxmlformats.org/officeDocument/2006/bibliography"/>
   </ds:schemaRefs>

</xml_diff>